<commit_message>
atirva a film sorozatra + dokumentacio feltolve
</commit_message>
<xml_diff>
--- a/watch.it - Dokumentáció.docx
+++ b/watch.it - Dokumentáció.docx
@@ -1,6 +1,6 @@
 
 <file path=word/document.xml><?xml version="1.0" encoding="utf-8"?>
-<w:document xmlns:wpc="http://schemas.microsoft.com/office/word/2010/wordprocessingCanvas" xmlns:cx="http://schemas.microsoft.com/office/drawing/2014/chartex" xmlns:cx1="http://schemas.microsoft.com/office/drawing/2015/9/8/chartex" xmlns:cx2="http://schemas.microsoft.com/office/drawing/2015/10/21/chartex" xmlns:cx3="http://schemas.microsoft.com/office/drawing/2016/5/9/chartex" xmlns:cx4="http://schemas.microsoft.com/office/drawing/2016/5/10/chartex" xmlns:cx5="http://schemas.microsoft.com/office/drawing/2016/5/11/chartex" xmlns:cx6="http://schemas.microsoft.com/office/drawing/2016/5/12/chartex" xmlns:cx7="http://schemas.microsoft.com/office/drawing/2016/5/13/chartex" xmlns:cx8="http://schemas.microsoft.com/office/drawing/2016/5/14/chartex" xmlns:mc="http://schemas.openxmlformats.org/markup-compatibility/2006" xmlns:aink="http://schemas.microsoft.com/office/drawing/2016/ink" xmlns:am3d="http://schemas.microsoft.com/office/drawing/2017/model3d" xmlns:o="urn:schemas-microsoft-com:office:office" xmlns:oel="http://schemas.microsoft.com/office/2019/extlst" xmlns:r="http://schemas.openxmlformats.org/officeDocument/2006/relationships" xmlns:m="http://schemas.openxmlformats.org/officeDocument/2006/math" xmlns:v="urn:schemas-microsoft-com:vml" xmlns:wp14="http://schemas.microsoft.com/office/word/2010/wordprocessingDrawing" xmlns:wp="http://schemas.openxmlformats.org/drawingml/2006/wordprocessingDrawing" xmlns:w10="urn:schemas-microsoft-com:office:word" xmlns:w="http://schemas.openxmlformats.org/wordprocessingml/2006/main" xmlns:w14="http://schemas.microsoft.com/office/word/2010/wordml" xmlns:w15="http://schemas.microsoft.com/office/word/2012/wordml" xmlns:w16cex="http://schemas.microsoft.com/office/word/2018/wordml/cex" xmlns:w16cid="http://schemas.microsoft.com/office/word/2016/wordml/cid" xmlns:w16="http://schemas.microsoft.com/office/word/2018/wordml" xmlns:w16sdtdh="http://schemas.microsoft.com/office/word/2020/wordml/sdtdatahash" xmlns:w16se="http://schemas.microsoft.com/office/word/2015/wordml/symex" xmlns:wpg="http://schemas.microsoft.com/office/word/2010/wordprocessingGroup" xmlns:wpi="http://schemas.microsoft.com/office/word/2010/wordprocessingInk" xmlns:wne="http://schemas.microsoft.com/office/word/2006/wordml" xmlns:wps="http://schemas.microsoft.com/office/word/2010/wordprocessingShape" mc:Ignorable="w14 w15 w16se w16cid w16 w16cex w16sdtdh wp14">
+<w:document xmlns:wpc="http://schemas.microsoft.com/office/word/2010/wordprocessingCanvas" xmlns:cx="http://schemas.microsoft.com/office/drawing/2014/chartex" xmlns:cx1="http://schemas.microsoft.com/office/drawing/2015/9/8/chartex" xmlns:cx2="http://schemas.microsoft.com/office/drawing/2015/10/21/chartex" xmlns:cx3="http://schemas.microsoft.com/office/drawing/2016/5/9/chartex" xmlns:cx4="http://schemas.microsoft.com/office/drawing/2016/5/10/chartex" xmlns:cx5="http://schemas.microsoft.com/office/drawing/2016/5/11/chartex" xmlns:cx6="http://schemas.microsoft.com/office/drawing/2016/5/12/chartex" xmlns:cx7="http://schemas.microsoft.com/office/drawing/2016/5/13/chartex" xmlns:cx8="http://schemas.microsoft.com/office/drawing/2016/5/14/chartex" xmlns:mc="http://schemas.openxmlformats.org/markup-compatibility/2006" xmlns:aink="http://schemas.microsoft.com/office/drawing/2016/ink" xmlns:am3d="http://schemas.microsoft.com/office/drawing/2017/model3d" xmlns:o="urn:schemas-microsoft-com:office:office" xmlns:oel="http://schemas.microsoft.com/office/2019/extlst" xmlns:r="http://schemas.openxmlformats.org/officeDocument/2006/relationships" xmlns:m="http://schemas.openxmlformats.org/officeDocument/2006/math" xmlns:v="urn:schemas-microsoft-com:vml" xmlns:wp14="http://schemas.microsoft.com/office/word/2010/wordprocessingDrawing" xmlns:wp="http://schemas.openxmlformats.org/drawingml/2006/wordprocessingDrawing" xmlns:w10="urn:schemas-microsoft-com:office:word" xmlns:w="http://schemas.openxmlformats.org/wordprocessingml/2006/main" xmlns:w14="http://schemas.microsoft.com/office/word/2010/wordml" xmlns:w15="http://schemas.microsoft.com/office/word/2012/wordml" xmlns:w16cex="http://schemas.microsoft.com/office/word/2018/wordml/cex" xmlns:w16cid="http://schemas.microsoft.com/office/word/2016/wordml/cid" xmlns:w16="http://schemas.microsoft.com/office/word/2018/wordml" xmlns:w16du="http://schemas.microsoft.com/office/word/2023/wordml/word16du" xmlns:w16sdtdh="http://schemas.microsoft.com/office/word/2020/wordml/sdtdatahash" xmlns:w16sdtfl="http://schemas.microsoft.com/office/word/2024/wordml/sdtformatlock" xmlns:w16se="http://schemas.microsoft.com/office/word/2015/wordml/symex" xmlns:wpg="http://schemas.microsoft.com/office/word/2010/wordprocessingGroup" xmlns:wpi="http://schemas.microsoft.com/office/word/2010/wordprocessingInk" xmlns:wne="http://schemas.microsoft.com/office/word/2006/wordml" xmlns:wps="http://schemas.microsoft.com/office/word/2010/wordprocessingShape" mc:Ignorable="w14 w15 w16se w16cid w16 w16cex w16sdtdh w16sdtfl w16du wp14">
   <w:body>
     <w:p>
       <w:pPr>
@@ -1949,12 +1949,12 @@
     <w:p>
       <w:pPr>
         <w:rPr>
-          <w:color w:val="FF0000"/>
-        </w:rPr>
-      </w:pPr>
-      <w:r>
-        <w:rPr>
-          <w:color w:val="FF0000"/>
+          <w:color w:val="FFFF00"/>
+        </w:rPr>
+      </w:pPr>
+      <w:r>
+        <w:rPr>
+          <w:color w:val="FFFF00"/>
         </w:rPr>
         <w:t>A felhasználói dokumentáció célja, hogy segítséget adjon a leendő felhasználónak a programmal telepítésével és használatával kapcsolatos minden probléma megoldásában, segítse a program kezelésének az elsajátítását.</w:t>
       </w:r>
@@ -2662,12 +2662,12 @@
     <w:p>
       <w:pPr>
         <w:rPr>
-          <w:color w:val="FF0000"/>
-        </w:rPr>
-      </w:pPr>
-      <w:r>
-        <w:rPr>
-          <w:color w:val="FF0000"/>
+          <w:color w:val="FFFF00"/>
+        </w:rPr>
+      </w:pPr>
+      <w:r>
+        <w:rPr>
+          <w:color w:val="FFFF00"/>
         </w:rPr>
         <w:t xml:space="preserve">Le kell írni, hogy mely operációs rendszere(ke)n fut a program, és milyen egyéb szoftver komponensek szükségesek a működéshez (pl. .NET, DirectX, esetleg adatbázis-szerver és adatbázis-állományok, stb.) A beadott CD-n ezeknek is ott kell lenniük. </w:t>
       </w:r>
@@ -2675,12 +2675,12 @@
     <w:p>
       <w:pPr>
         <w:rPr>
-          <w:color w:val="FF0000"/>
-        </w:rPr>
-      </w:pPr>
-      <w:r>
-        <w:rPr>
-          <w:color w:val="FF0000"/>
+          <w:color w:val="FFFF00"/>
+        </w:rPr>
+      </w:pPr>
+      <w:r>
+        <w:rPr>
+          <w:color w:val="FFFF00"/>
         </w:rPr>
         <w:t xml:space="preserve">Ajánlott terjedelem: ½ -1 oldal, felsorolásszerűen leírva </w:t>
       </w:r>
@@ -2688,10 +2688,13 @@
     <w:p>
       <w:pPr>
         <w:pStyle w:val="Cmsor2"/>
-      </w:pPr>
-      <w:r>
-        <w:rPr>
-          <w:color w:val="525252" w:themeColor="accent3" w:themeShade="80"/>
+        <w:rPr>
+          <w:color w:val="FFFF00"/>
+        </w:rPr>
+      </w:pPr>
+      <w:r>
+        <w:rPr>
+          <w:color w:val="FFFF00"/>
           <w:sz w:val="24"/>
           <w:szCs w:val="22"/>
         </w:rPr>
@@ -2699,22 +2702,28 @@
       </w:r>
       <w:bookmarkStart w:id="13" w:name="_Toc190418030"/>
       <w:r>
+        <w:rPr>
+          <w:color w:val="FFFF00"/>
+        </w:rPr>
         <w:t>3. A program telepítése</w:t>
       </w:r>
       <w:bookmarkEnd w:id="13"/>
       <w:r>
+        <w:rPr>
+          <w:color w:val="FFFF00"/>
+        </w:rPr>
         <w:t xml:space="preserve"> </w:t>
       </w:r>
     </w:p>
     <w:p>
       <w:pPr>
         <w:rPr>
-          <w:color w:val="FF0000"/>
-        </w:rPr>
-      </w:pPr>
-      <w:r>
-        <w:rPr>
-          <w:color w:val="FF0000"/>
+          <w:color w:val="FFFF00"/>
+        </w:rPr>
+      </w:pPr>
+      <w:r>
+        <w:rPr>
+          <w:color w:val="FFFF00"/>
         </w:rPr>
         <w:t xml:space="preserve">Képekkel illusztrált, részletes leírás a program telepítésének a menetéről. </w:t>
       </w:r>
@@ -2727,12 +2736,12 @@
           <w:numId w:val="3"/>
         </w:numPr>
         <w:rPr>
-          <w:color w:val="FF0000"/>
-        </w:rPr>
-      </w:pPr>
-      <w:r>
-        <w:rPr>
-          <w:color w:val="FF0000"/>
+          <w:color w:val="FFFF00"/>
+        </w:rPr>
+      </w:pPr>
+      <w:r>
+        <w:rPr>
+          <w:color w:val="FFFF00"/>
         </w:rPr>
         <w:t>A leírás alapján a felhasználónak hiba nélkül telepíteni kell tudni a programot. A leírásnak ki kell térnie a telepítés során kiválasztható opciókra is.</w:t>
       </w:r>
@@ -2745,12 +2754,12 @@
           <w:numId w:val="3"/>
         </w:numPr>
         <w:rPr>
-          <w:color w:val="FF0000"/>
-        </w:rPr>
-      </w:pPr>
-      <w:r>
-        <w:rPr>
-          <w:color w:val="FF0000"/>
+          <w:color w:val="FFFF00"/>
+        </w:rPr>
+      </w:pPr>
+      <w:r>
+        <w:rPr>
+          <w:color w:val="FFFF00"/>
         </w:rPr>
         <w:lastRenderedPageBreak/>
         <w:t>Ha esetleg nincs telepítőprogram, akkor kellő részletességgel le kell írni, hogy mely fájlokat, pontosan hova kell felmásolni, és hogy lehet a programot futtatni. Módosító ablak(1. kép)</w:t>
@@ -2764,13 +2773,13 @@
           <w:numId w:val="3"/>
         </w:numPr>
         <w:rPr>
-          <w:color w:val="FF0000"/>
+          <w:color w:val="FFFF00"/>
         </w:rPr>
       </w:pPr>
       <w:r>
         <w:rPr>
           <w:noProof/>
-          <w:color w:val="FF0000"/>
+          <w:color w:val="FFFF00"/>
           <w:lang w:eastAsia="hu-HU"/>
         </w:rPr>
         <w:drawing>
@@ -2828,24 +2837,24 @@
         <w:pStyle w:val="Kpalrs"/>
         <w:jc w:val="center"/>
         <w:rPr>
-          <w:color w:val="FF0000"/>
-        </w:rPr>
-      </w:pPr>
-      <w:r>
-        <w:rPr>
-          <w:color w:val="FF0000"/>
+          <w:color w:val="FFFF00"/>
+        </w:rPr>
+      </w:pPr>
+      <w:r>
+        <w:rPr>
+          <w:color w:val="FFFF00"/>
         </w:rPr>
         <w:fldChar w:fldCharType="begin"/>
       </w:r>
       <w:r>
         <w:rPr>
-          <w:color w:val="FF0000"/>
+          <w:color w:val="FFFF00"/>
         </w:rPr>
         <w:instrText xml:space="preserve"> SEQ kép \* ARABIC </w:instrText>
       </w:r>
       <w:r>
         <w:rPr>
-          <w:color w:val="FF0000"/>
+          <w:color w:val="FFFF00"/>
         </w:rPr>
         <w:fldChar w:fldCharType="separate"/>
       </w:r>
@@ -2854,23 +2863,26 @@
       <w:r>
         <w:rPr>
           <w:noProof/>
-          <w:color w:val="FF0000"/>
+          <w:color w:val="FFFF00"/>
         </w:rPr>
         <w:t>1</w:t>
       </w:r>
       <w:r>
+        <w:rPr>
+          <w:color w:val="FFFF00"/>
+        </w:rPr>
         <w:fldChar w:fldCharType="end"/>
       </w:r>
       <w:r>
         <w:rPr>
-          <w:color w:val="FF0000"/>
+          <w:color w:val="FFFF00"/>
         </w:rPr>
         <w:t>. kép Ez a módosító ablak</w:t>
       </w:r>
       <w:bookmarkEnd w:id="14"/>
       <w:r>
         <w:rPr>
-          <w:color w:val="FF0000"/>
+          <w:color w:val="FFFF00"/>
         </w:rPr>
         <w:t xml:space="preserve"> a programban</w:t>
       </w:r>
@@ -2881,14 +2893,19 @@
         <w:ind w:left="700" w:firstLine="0"/>
         <w:jc w:val="center"/>
         <w:rPr>
-          <w:color w:val="FF0000"/>
-        </w:rPr>
-      </w:pPr>
-    </w:p>
-    <w:p>
-      <w:r>
-        <w:rPr>
-          <w:color w:val="FF0000"/>
+          <w:color w:val="FFFF00"/>
+        </w:rPr>
+      </w:pPr>
+    </w:p>
+    <w:p>
+      <w:pPr>
+        <w:rPr>
+          <w:color w:val="FFFF00"/>
+        </w:rPr>
+      </w:pPr>
+      <w:r>
+        <w:rPr>
+          <w:color w:val="FFFF00"/>
         </w:rPr>
         <w:t>Ajánlott terjedelem: 2 -4 oldal, ábrákkal együtt.</w:t>
       </w:r>
@@ -2904,14 +2921,933 @@
       <w:bookmarkEnd w:id="16"/>
     </w:p>
     <w:p>
-      <w:pPr>
-        <w:rPr>
-          <w:color w:val="FF0000"/>
-        </w:rPr>
-      </w:pPr>
-      <w:r>
-        <w:rPr>
-          <w:color w:val="FF0000"/>
+      <w:r>
+        <w:t>1. Főoldal</w:t>
+      </w:r>
+    </w:p>
+    <w:p/>
+    <w:p>
+      <w:r>
+        <w:t xml:space="preserve">Amint a felhasználó megérkezik a főoldalunkra, egyből több mindenre is felbukkanhat. A legfelső sorban (navigációs bárban) láthatja a </w:t>
+      </w:r>
+      <w:r>
+        <w:t>„</w:t>
+      </w:r>
+      <w:r>
+        <w:t xml:space="preserve">Filmek", </w:t>
+      </w:r>
+      <w:r>
+        <w:t>„Sorozatok”,</w:t>
+      </w:r>
+      <w:r>
+        <w:t xml:space="preserve"> illetve a </w:t>
+      </w:r>
+      <w:r>
+        <w:t>„</w:t>
+      </w:r>
+      <w:r>
+        <w:t>Fiók" menüket.</w:t>
+      </w:r>
+    </w:p>
+    <w:p>
+      <w:r>
+        <w:t xml:space="preserve">Látják a főoldal animációt is, ami egyben a logónk is. Az alatt látható egy lefele mutató nyíl, amely arra akar utalni, hogy a főoldalnak még nincs itt vége. Amint a felhasználó megnyomja az animált lefele nyilat, akkor leviszi </w:t>
+      </w:r>
+      <w:r>
+        <w:t>őt</w:t>
+      </w:r>
+      <w:r>
+        <w:t xml:space="preserve"> a "Legújabb filmek és </w:t>
+      </w:r>
+      <w:r>
+        <w:t>sorozatokhoz”,</w:t>
+      </w:r>
+      <w:r>
+        <w:t xml:space="preserve"> illetve a </w:t>
+      </w:r>
+      <w:r>
+        <w:t>„</w:t>
+      </w:r>
+      <w:r>
+        <w:t xml:space="preserve">Legjobban értékelt filmekhez és sorozatokhoz". A film és sorozat poszterek automatikusan változnak megadott időnként. Hogyha a felhasználó úgy dönt, akkor rá is tudja a poszterekre húzni a kurzort amennyiben számítógépen használja a weboldalt. Ekkor, úgynevezetten kiugró animációt fog látni, amiben az az adott film vagy sorozat </w:t>
+      </w:r>
+      <w:r>
+        <w:t>látható,</w:t>
+      </w:r>
+      <w:r>
+        <w:t xml:space="preserve"> </w:t>
+      </w:r>
+      <w:r>
+        <w:lastRenderedPageBreak/>
+        <w:t xml:space="preserve">amelyre ráhúzta a kurzorát. A többi elem elhomályosul, hogy jobban tudjon az éppen kiválasztott filmre vagy adott sorozat poszterére fókuszálni. </w:t>
+      </w:r>
+    </w:p>
+    <w:p>
+      <w:r>
+        <w:t>A főoldalon jobb alul még megtalálható a "Fekete-Fehér mód", amely személyes preferencia szerint be tudja a felhasználó állítani, hogy éppen milyen módban szeretné a weboldalunkat felhasználni.</w:t>
+      </w:r>
+    </w:p>
+    <w:p>
+      <w:r>
+        <w:t xml:space="preserve">A Főoldal legalján a szociális média platformokat láthatja, amely alapján bekövethet minket </w:t>
+      </w:r>
+      <w:r>
+        <w:t>„</w:t>
+      </w:r>
+      <w:r>
+        <w:t xml:space="preserve">Facebook-on", </w:t>
+      </w:r>
+      <w:r>
+        <w:t>„Instagram-on”,</w:t>
+      </w:r>
+      <w:r>
+        <w:t xml:space="preserve"> illetve a felhasználó meg is tud minket keresni </w:t>
+      </w:r>
+      <w:r>
+        <w:t>„</w:t>
+      </w:r>
+      <w:r>
+        <w:t xml:space="preserve">Email-en" hogyha bármi kérdése van. </w:t>
+      </w:r>
+    </w:p>
+    <w:p/>
+    <w:p>
+      <w:r>
+        <w:t>2. Filmek</w:t>
+      </w:r>
+    </w:p>
+    <w:p/>
+    <w:p>
+      <w:r>
+        <w:t>Megjelennek új gombok fent, a navigációs bárba. "Főoldal", "Kattints ide a sorozatokhoz".</w:t>
+      </w:r>
+    </w:p>
+    <w:p>
+      <w:r>
+        <w:t>Amint a Főoldal gombra nyom, vissza fogja Önt irányítani a Főoldalunkra.</w:t>
+      </w:r>
+    </w:p>
+    <w:p>
+      <w:r>
+        <w:t xml:space="preserve">Viszont hogyha a "Kattints ide a sorozatokhoz" gombra nyom, akkor átírányítjuk önt egy másik oldalra, ahol hasonló </w:t>
+      </w:r>
+      <w:r>
+        <w:t>módon,</w:t>
+      </w:r>
+      <w:r>
+        <w:t xml:space="preserve"> mint itt, bátran kereshet személyes preferencia alapján rengeteg sorozat közül</w:t>
+      </w:r>
+    </w:p>
+    <w:p>
+      <w:r>
+        <w:t xml:space="preserve">Hogyha a felhasználó sikeresen megnyomta a Főoldalon a "Filmek" gombot akkor </w:t>
+      </w:r>
+      <w:r>
+        <w:t>átirányította</w:t>
+      </w:r>
+      <w:r>
+        <w:t xml:space="preserve"> Önt a Filmek oldalra. Ezen az oldalon egyből meglát filmeket, mindenféle kategóriából. </w:t>
+      </w:r>
+    </w:p>
+    <w:p>
+      <w:r>
+        <w:t xml:space="preserve">Viszont hogyha ennél részletesebben akarna keresni, akkor megteheti azt a "Keresés"-re nyomva. A keresés gombra kattintva, már betudja gépelni a keresni kívánt filmet (Cím szerint). Alatta látható a "Kategóriák" menüpont, ahol a felhasználó kategóriák alapján tudja leszűrni, hogy milyen típusú filmek között akar keresni. </w:t>
+      </w:r>
+    </w:p>
+    <w:p>
+      <w:r>
+        <w:t>Amint rányomott valamelyikre, egyből betöltődnek az adott filmek az Ön által megadott szűrés alapján. Utána láthatja, hogy a filmek nagy részénél van egy maximum tíz soros (</w:t>
+      </w:r>
+      <w:r>
+        <w:t>rövidített) leírás</w:t>
+      </w:r>
+      <w:r>
+        <w:t>, amely segítséget adhat Önnek a tökéletes film megtalálásához. Itt is mint a főoldalon, hogyha ráviszi a filmnek a poszterére a kurzort, akkor előugrik az éppen nézett film poszter.</w:t>
+      </w:r>
+    </w:p>
+    <w:p>
+      <w:r>
+        <w:t>A "Kategória" menüpontnál a szám, azt jelöli, hogy az adott kategóriában hány film található meg.</w:t>
+      </w:r>
+    </w:p>
+    <w:p>
+      <w:r>
+        <w:lastRenderedPageBreak/>
+        <w:t xml:space="preserve">Ha </w:t>
+      </w:r>
+      <w:r>
+        <w:t>lejjebb</w:t>
+      </w:r>
+      <w:r>
+        <w:t xml:space="preserve"> megyünk egy kicsit, akkor a "Kategóriák" menüpont alatt megláthatja a Top </w:t>
+      </w:r>
+      <w:r>
+        <w:t>filmeket,</w:t>
+      </w:r>
+      <w:r>
+        <w:t xml:space="preserve"> illetve a Legújabb megjelenéseket. Ezek folyamatosan változnak, hogy éppen melyik az a film amelyik a legnépszerűbbek az elmúlt időben. A legújabb megjelenésnél pedig azokat a filmeket </w:t>
+      </w:r>
+      <w:r>
+        <w:t>láthatja,</w:t>
+      </w:r>
+      <w:r>
+        <w:t xml:space="preserve"> amik a közelmúltban jelentek meg. Itt hogyha ráviszi a kurzort bármelyik Top filmre vagy Legújabb sorozatra, akkor egy halványabb színnel fogja önnek jelezni, hogy éppen melyiken van a kurzor. </w:t>
+      </w:r>
+    </w:p>
+    <w:p>
+      <w:r>
+        <w:t>Ezekre is rá lehet nyomni, és elvezeti Önt az adott film adatlapjára.</w:t>
+      </w:r>
+    </w:p>
+    <w:p/>
+    <w:p/>
+    <w:p>
+      <w:r>
+        <w:t>Amint rányom egy kiválasztott filmre, akkor átírányítjuk Önt egy másik oldalra, ahol az éppen kiválasztott filmről részletesebben tudhat meg dolgokat.</w:t>
+      </w:r>
+    </w:p>
+    <w:p>
+      <w:r>
+        <w:t>Láthatja a jobb oldalon, hogy itt is megjelennek a "Top filmek" és a "Legújabb megjelenések", amelyek esetleg érdekelhetik a felhasználót</w:t>
+      </w:r>
+    </w:p>
+    <w:p>
+      <w:r>
+        <w:t xml:space="preserve">A poszter mellett megtekintheti az éppen kiválasztott filmnek az "Előzetesét", amely </w:t>
+      </w:r>
+      <w:r>
+        <w:t>bemutatja,</w:t>
+      </w:r>
+      <w:r>
+        <w:t xml:space="preserve"> hogy mit is várhatunk a filmtől.</w:t>
+      </w:r>
+    </w:p>
+    <w:p>
+      <w:r>
+        <w:t xml:space="preserve">Alatta láthatja a filmnek a </w:t>
+      </w:r>
+      <w:r>
+        <w:t>címét,</w:t>
+      </w:r>
+      <w:r>
+        <w:t xml:space="preserve"> ami magyarosítva van, az alatt pedig egy hosszabb leírást kap a felhasználó a filmről. Kicsivel lejebb megtalálja a címnek az eredeti </w:t>
+      </w:r>
+      <w:r>
+        <w:t>címét,</w:t>
+      </w:r>
+      <w:r>
+        <w:t xml:space="preserve"> ami általában külföldi nyelveken van elnevezve. </w:t>
+      </w:r>
+    </w:p>
+    <w:p/>
+    <w:p>
+      <w:r>
+        <w:t xml:space="preserve">Ha egy </w:t>
+      </w:r>
+      <w:r>
+        <w:t>kiválasztott</w:t>
+      </w:r>
+      <w:r>
+        <w:t xml:space="preserve"> filmre rányomott, és benne van ezen az oldalon, akkor felül láthat egy "Vissza" gombot, amely animálva van amint a kurzort rá tetszik húzni. A gomb megnyomásával az előzőleg megtekintett oldalra fogja Önt visszairányítani.</w:t>
+      </w:r>
+    </w:p>
+    <w:p/>
+    <w:p>
+      <w:r>
+        <w:t>A film leírása alatt megtalál néhány plusz információt, mint például, hogy mikor jelent meg a film "Megjelenési dátum".</w:t>
+      </w:r>
+    </w:p>
+    <w:p>
+      <w:r>
+        <w:t>A "Nyelv"-nél filmnek az eredeti nyelvét láthatja, milyen nyelven készült a film.</w:t>
+      </w:r>
+    </w:p>
+    <w:p>
+      <w:r>
+        <w:t>Alatta láthatja a "Hossz-t", ami az éppen kiválasztott filmnek az időtartamát percben megadva mutatja.</w:t>
+      </w:r>
+    </w:p>
+    <w:p>
+      <w:r>
+        <w:t>A Hossz alatt a "Gyártó Cég</w:t>
+      </w:r>
+      <w:r>
+        <w:t>(ek)</w:t>
+      </w:r>
+      <w:r>
+        <w:t>nek</w:t>
+      </w:r>
+      <w:r>
+        <w:t xml:space="preserve">" a neveit láhatja a </w:t>
+      </w:r>
+      <w:r>
+        <w:t>felhasználó</w:t>
+      </w:r>
+      <w:r>
+        <w:t xml:space="preserve"> az éppen </w:t>
+      </w:r>
+      <w:r>
+        <w:t>kiválasztott</w:t>
+      </w:r>
+      <w:r>
+        <w:t xml:space="preserve"> filmnél. (Melyik cégek gyártották a filmet)</w:t>
+      </w:r>
+    </w:p>
+    <w:p>
+      <w:r>
+        <w:lastRenderedPageBreak/>
+        <w:t xml:space="preserve">Az alatt a "Gyártó </w:t>
+      </w:r>
+      <w:r>
+        <w:t>ország(ok)</w:t>
+      </w:r>
+      <w:r>
+        <w:t>nak" a neveit láhatja a felhaszáló az éppen kiválaszott filmnél. (Melyik ország gyártotta a filmet)</w:t>
+      </w:r>
+    </w:p>
+    <w:p>
+      <w:r>
+        <w:t>Alatta látható a filmből generált "Bevétel", ez nem a profitot jelzi, csak szimplán azt, hogy a film mennyi pénzt hozott be eddig.</w:t>
+      </w:r>
+    </w:p>
+    <w:p>
+      <w:r>
+        <w:t>Alatta látható a film "</w:t>
+      </w:r>
+      <w:r>
+        <w:t>Költségvetése</w:t>
+      </w:r>
+      <w:r>
+        <w:t>", ami azt jelenti, hogy mennyi pénzből sikerült elkészíteniük a filmet a készítőknek.</w:t>
+      </w:r>
+    </w:p>
+    <w:p/>
+    <w:p>
+      <w:r>
+        <w:t>Ezek a kis információk alatt, megtalálhatja a felhasználó a "Vélemények" részt.</w:t>
+      </w:r>
+    </w:p>
+    <w:p>
+      <w:r>
+        <w:t xml:space="preserve">Ahol a többi felhasználó véleményeit fogja tudni elolvasni, </w:t>
+      </w:r>
+      <w:r>
+        <w:t>illetve,</w:t>
+      </w:r>
+      <w:r>
+        <w:t xml:space="preserve"> hogy ajánlja-e az éppen kiválaszott filmet vagy nem. A felhasználónak van lehetősége csillagokkal jelezni, hogy 1 és 5 között mennyire tetszett neki a film. Ezekről a felhasználó láthat egy átlagolt </w:t>
+      </w:r>
+      <w:r>
+        <w:t>pontozást,</w:t>
+      </w:r>
+      <w:r>
+        <w:t xml:space="preserve"> illetve </w:t>
+      </w:r>
+      <w:r>
+        <w:t>látja,</w:t>
+      </w:r>
+      <w:r>
+        <w:t xml:space="preserve"> hogy hányan ajánlották a filmet anélkül, hogy megkeljen azt a felhasználónak számolni. </w:t>
+      </w:r>
+    </w:p>
+    <w:p/>
+    <w:p>
+      <w:r>
+        <w:t>Hogyha a felhasználó már regisztrált, illetve be van jelentkezve, akkor már tud kommentet írni az összes film alá, tudja pontozni a csillagok alapján, hogy hanyasra értékeli az adott filmet. Illetve, ha tetszett valamelyik felhasználónak a hozzászólása, akkor van lehetősége megnyomni egy "Tetszik" vagy "Nem tetszik" gombot az adott felhasználó véleményénél.</w:t>
+      </w:r>
+    </w:p>
+    <w:p>
+      <w:r>
+        <w:t xml:space="preserve">A küldés gomb mellett találhatja azt a </w:t>
+      </w:r>
+      <w:r>
+        <w:t>gombot,</w:t>
+      </w:r>
+      <w:r>
+        <w:t xml:space="preserve"> amely, alaphelyzetbe "ajánlom a filmet" van, viszont hogyha megnyom akkor átvált arra, hogy "nem ajánlom"</w:t>
+      </w:r>
+    </w:p>
+    <w:p>
+      <w:r>
+        <w:t xml:space="preserve">A csillag pontozás (1-5ig működik), az Ön belátása szerint tudja értékelni ilyen formában az </w:t>
+      </w:r>
+      <w:r>
+        <w:t>kiválasztott</w:t>
+      </w:r>
+      <w:r>
+        <w:t xml:space="preserve"> </w:t>
+      </w:r>
+      <w:r>
+        <w:t>filmet,</w:t>
+      </w:r>
+      <w:r>
+        <w:t xml:space="preserve"> amit esetleg látott már és más felhasználóknak akar segíteni, hogy </w:t>
+      </w:r>
+      <w:r>
+        <w:t>érdemes-e</w:t>
+      </w:r>
+      <w:r>
+        <w:t xml:space="preserve"> esetleg megnéznie a másik felhasználónak.</w:t>
+      </w:r>
+    </w:p>
+    <w:p>
+      <w:r>
+        <w:t xml:space="preserve">A "Küldés" gomb megnyomásával sikeresen posztolni fogja az adott film alá az Ön által írt </w:t>
+      </w:r>
+      <w:r>
+        <w:t>megjegyzést</w:t>
+      </w:r>
+      <w:r>
+        <w:t xml:space="preserve">. </w:t>
+      </w:r>
+    </w:p>
+    <w:p/>
+    <w:p>
+      <w:r>
+        <w:t xml:space="preserve">Az oldal legalján, megtalálhatja a lapozó rendszerünket, amely megnyomásával akár 500 oldalni filmek tudunk Önnek kínálni. </w:t>
+      </w:r>
+    </w:p>
+    <w:p>
+      <w:r>
+        <w:t>Az oldal láblécében megtalálja itt is a "Szociális Média" felületeinket és a "Fekete-Fehér módot". (Főoldal leírásában többet olvashat erről)</w:t>
+      </w:r>
+    </w:p>
+    <w:p>
+      <w:r>
+        <w:lastRenderedPageBreak/>
+        <w:t xml:space="preserve">3. Sorozatok </w:t>
+      </w:r>
+    </w:p>
+    <w:p>
+      <w:r>
+        <w:t>Megjelennek új gombok fent, a navigációs bárba. "Főoldal", "Kattints ide filmekhez".</w:t>
+      </w:r>
+    </w:p>
+    <w:p>
+      <w:r>
+        <w:t>Amint a Főoldal gombra nyom, vissza fogja Önt irányítani a Főoldalunkra.</w:t>
+      </w:r>
+    </w:p>
+    <w:p>
+      <w:r>
+        <w:t xml:space="preserve">Viszont hogyha a "Kattints ide a filmekhez" gombra nyom, akkor átírányítjuk önt egy másik oldalra, ahol hasonló </w:t>
+      </w:r>
+      <w:r>
+        <w:t>módon,</w:t>
+      </w:r>
+      <w:r>
+        <w:t xml:space="preserve"> mint itt, bátran kereshet személyes preferencia alapján rengeteg film közül</w:t>
+      </w:r>
+    </w:p>
+    <w:p>
+      <w:r>
+        <w:t xml:space="preserve">Hogyha a felhasználó sikeresen megnyomta a Főoldalon a "Sorozatok" gombot akkor </w:t>
+      </w:r>
+      <w:r>
+        <w:t>átirányította</w:t>
+      </w:r>
+      <w:r>
+        <w:t xml:space="preserve"> Önt a Sorozatok oldalra. Ezen az oldalon egyből megtalákja a sorozatokat, mindenféle kategóriából. </w:t>
+      </w:r>
+    </w:p>
+    <w:p>
+      <w:r>
+        <w:t xml:space="preserve">Viszont hogyha ennél részletesebben akarna keresni, akkor megteheti azt a "Keresés"-re nyomva. A keresés gombra kattintva, már betudja gépelni a keresni kívánt sorozatot (Cím szerint). Alatta látható a "Kategóriák" menüpont, ahol a felhasználó kategóriák alapján tudja leszűrni, hogy milyen típusú sorozatok között akar keresni. </w:t>
+      </w:r>
+    </w:p>
+    <w:p>
+      <w:r>
+        <w:t xml:space="preserve">Amint rányomott valamelyikre, egyből betöltődnek az adott sorozatok az Ön által megadott szűrés alapján. Utána láthatja, hogy a sorozatnak nagy részénél van egy maximum tíz soros (rövidített) leírás, amely segítséget adhat Önnek a tökéletes sorozat megtalálásához. Itt is mint a főoldalon, hogyha ráviszi </w:t>
+      </w:r>
+      <w:r>
+        <w:t>az</w:t>
+      </w:r>
+      <w:r>
+        <w:t>t</w:t>
+      </w:r>
+      <w:r>
+        <w:t xml:space="preserve"> akármelyik sorozatra a poszterére a kurzort, akkor előugrik az éppen nézett film poszter.</w:t>
+      </w:r>
+    </w:p>
+    <w:p>
+      <w:r>
+        <w:t>Viszont itt nem fog elhomályosodni a többi.</w:t>
+      </w:r>
+    </w:p>
+    <w:p>
+      <w:r>
+        <w:t>A "Kategória" menüpontnál a szám, azt jelöli, hogy az adott kategóriában hány sorozat található meg az oldalunkon.</w:t>
+      </w:r>
+    </w:p>
+    <w:p>
+      <w:r>
+        <w:t xml:space="preserve">Ha </w:t>
+      </w:r>
+      <w:r>
+        <w:t>lejjebb</w:t>
+      </w:r>
+      <w:r>
+        <w:t xml:space="preserve"> megyünk egy kicsit, akkor a "Kategóriák" menüpont alatt megláthatja a Top </w:t>
+      </w:r>
+      <w:r>
+        <w:t>sorozatokat</w:t>
+      </w:r>
+      <w:r>
+        <w:t xml:space="preserve"> illetve a Legújabb megjelenéseket. Ezek folyamatosan változnak, hogy éppen melyik az a </w:t>
+      </w:r>
+      <w:r>
+        <w:t>sorozat,</w:t>
+      </w:r>
+      <w:r>
+        <w:t xml:space="preserve"> amelyek a legnépszerűbbek az elmúlt időben. A legújabb megjelenésnél pedig azokat a filmeket </w:t>
+      </w:r>
+      <w:r>
+        <w:t>láthatja,</w:t>
+      </w:r>
+      <w:r>
+        <w:t xml:space="preserve"> amik a közelmúltban jelentek meg. Itt hogyha ráviszi a kurzort bármelyik Top sorozatra vagy Legújabb megjelenésre, akkor egy halványabb színnel fogja önnek jelezni, hogy éppen melyiken van a kurzor. </w:t>
+      </w:r>
+    </w:p>
+    <w:p>
+      <w:r>
+        <w:t>Ezekre is rá lehet nyomni, és elvezeti Önt az adott sorozat adatlapjára</w:t>
+      </w:r>
+      <w:r>
+        <w:t>.</w:t>
+      </w:r>
+    </w:p>
+    <w:p>
+      <w:pPr>
+        <w:ind w:firstLine="0"/>
+      </w:pPr>
+      <w:r>
+        <w:t>Amint rányom egy kiválasztott sorozatra, akkor átírányítjuk Önt egy másik oldalra, ahol az éppen kiválasztott sorozatról részletesebben tudhat meg dolgokat.</w:t>
+      </w:r>
+    </w:p>
+    <w:p>
+      <w:r>
+        <w:lastRenderedPageBreak/>
+        <w:t>Láthatja a jobb oldalon, hogy itt is megjelennek a "Top sorozatok" és a "Legújabb megjelenések", amelyek esetleg érdekelhetik a felhasználót</w:t>
+      </w:r>
+    </w:p>
+    <w:p>
+      <w:r>
+        <w:t xml:space="preserve">A poszter mellett megtekintheti az éppen kiválasztott sorozatnál az "Előzetesét", amely </w:t>
+      </w:r>
+      <w:r>
+        <w:t>bemutatja,</w:t>
+      </w:r>
+      <w:r>
+        <w:t xml:space="preserve"> hogy mit is várhatunk a sorozattól.</w:t>
+      </w:r>
+    </w:p>
+    <w:p>
+      <w:r>
+        <w:t xml:space="preserve">Alatta láthatja a sorozatnak a </w:t>
+      </w:r>
+      <w:r>
+        <w:t>címét,</w:t>
+      </w:r>
+      <w:r>
+        <w:t xml:space="preserve"> ami magyarosítva van, az alatt pedig egy hosszabb leírást kap a felhasználó a sorozatról. Kicsivel lejebb megtalálja a címnek az eredeti </w:t>
+      </w:r>
+      <w:r>
+        <w:t>címét,</w:t>
+      </w:r>
+      <w:r>
+        <w:t xml:space="preserve"> ami általában külföldi nyelveken van elnevezve. </w:t>
+      </w:r>
+    </w:p>
+    <w:p>
+      <w:r>
+        <w:t xml:space="preserve">Ha egy </w:t>
+      </w:r>
+      <w:r>
+        <w:t>kiválasztott</w:t>
+      </w:r>
+      <w:r>
+        <w:t xml:space="preserve"> sorozatra rányomott, és benne van ezen az oldalon, akkor felül láthat egy "Vissza" gombot, amely animálva van amint a kurzort rá tetszik húzni. A gomb megnyomásával az előzőleg megtekintett oldalra fogja Önt visszairányítani.</w:t>
+      </w:r>
+    </w:p>
+    <w:p>
+      <w:r>
+        <w:t>A sorozat leírása alatt megtalál néhány plusz információt, mint például, hogy mikor volt a sorozatnak az "Első adásának dátuma".</w:t>
+      </w:r>
+    </w:p>
+    <w:p>
+      <w:r>
+        <w:t xml:space="preserve">Alatta megtalálhatja, az "Értékelést", amely megmutatja </w:t>
+      </w:r>
+      <w:r>
+        <w:t>önnek,</w:t>
+      </w:r>
+      <w:r>
+        <w:t xml:space="preserve"> hogy hányan szavaztak</w:t>
+      </w:r>
+    </w:p>
+    <w:p>
+      <w:r>
+        <w:t>és 1-10ig milyen értékelésű az éppen kiválaszott sorozhat.</w:t>
+      </w:r>
+    </w:p>
+    <w:p>
+      <w:r>
+        <w:t>A "Nyelv"-nél sorozat az eredeti nyelvét láthatja, milyen nyelven készült a sorozat.</w:t>
+      </w:r>
+    </w:p>
+    <w:p>
+      <w:r>
+        <w:t xml:space="preserve">A Nyelv alatt megtalálhatja, a sorozatnak "Státuszát", amely azt jelzi a </w:t>
+      </w:r>
+      <w:r>
+        <w:t>felhasználónak,</w:t>
+      </w:r>
+      <w:r>
+        <w:t xml:space="preserve"> hogy a sorozatot még mindig forgatják, készítenek új epizódokat vagy pedig már befejezték, és nem várható több évad/epizód vagy hogyha "Returning Status", akkor az azt jelenti, hogy a jövőben fog készülni több epizód az adott sorozatról.</w:t>
+      </w:r>
+    </w:p>
+    <w:p>
+      <w:r>
+        <w:t>Alatta láthatja a "Hossz-t", ami az éppen kiválasztott sorozatnak az időtartamát percben megadva mutatja.</w:t>
+      </w:r>
+    </w:p>
+    <w:p>
+      <w:r>
+        <w:t xml:space="preserve">A Hossz alatt a "Gyártó Cégek-nek" a neveit láhatja a </w:t>
+      </w:r>
+      <w:r>
+        <w:t>felhasználó</w:t>
+      </w:r>
+      <w:r>
+        <w:t xml:space="preserve"> az éppen </w:t>
+      </w:r>
+      <w:r>
+        <w:t>kiválasztott</w:t>
+      </w:r>
+      <w:r>
+        <w:t xml:space="preserve"> sorozatnál. (Melyik cégek gyártották a sorozatot)</w:t>
+      </w:r>
+    </w:p>
+    <w:p>
+      <w:r>
+        <w:t xml:space="preserve">Az alatt a "Gyártó országok-nak" a neveit láhatja a </w:t>
+      </w:r>
+      <w:r>
+        <w:t>felhasználó</w:t>
+      </w:r>
+      <w:r>
+        <w:t xml:space="preserve"> az éppen </w:t>
+      </w:r>
+      <w:r>
+        <w:t>kiválasztott</w:t>
+      </w:r>
+      <w:r>
+        <w:t xml:space="preserve"> sorozatnál. (Melyik ország gyártotta a sorozatot)</w:t>
+      </w:r>
+    </w:p>
+    <w:p>
+      <w:r>
+        <w:t xml:space="preserve">Az alatt az "Epizódok </w:t>
+      </w:r>
+      <w:r>
+        <w:t>száma”,</w:t>
+      </w:r>
+      <w:r>
+        <w:t xml:space="preserve"> amely azt jelzi, hogy az adott sorozatból, hány epizód készült el összesen.</w:t>
+      </w:r>
+    </w:p>
+    <w:p>
+      <w:r>
+        <w:t xml:space="preserve">Alatta az "Évadok </w:t>
+      </w:r>
+      <w:r>
+        <w:t>száma”,</w:t>
+      </w:r>
+      <w:r>
+        <w:t xml:space="preserve"> amely azt jelzi, hogy az adott sorozatból, hány évadot készítettek. </w:t>
+      </w:r>
+    </w:p>
+    <w:p>
+      <w:r>
+        <w:t>A "Weboldalon" megtalálhatja, a hivatalos weboldalát a sorozatnak.</w:t>
+      </w:r>
+    </w:p>
+    <w:p/>
+    <w:p/>
+    <w:p>
+      <w:r>
+        <w:t>Ezek a kis információk alatt, megtalálhatja a felhasználó a "Vélemények" részt.</w:t>
+      </w:r>
+    </w:p>
+    <w:p>
+      <w:r>
+        <w:t xml:space="preserve">Ahol a többi felhasználó véleményeit fogja tudni elolvasni, </w:t>
+      </w:r>
+      <w:r>
+        <w:t>illetve,</w:t>
+      </w:r>
+      <w:r>
+        <w:t xml:space="preserve"> hogy ajánlja-e az éppen </w:t>
+      </w:r>
+      <w:r>
+        <w:t>kiválasztott</w:t>
+      </w:r>
+      <w:r>
+        <w:t xml:space="preserve"> sorozatot vagy nem. A felhasználónak van lehetősége csillagokkal jelezni, hogy 1 és 5 között mennyire tetszett neki a sorozat. Ezekről a felhasználó láthat egy átlagolt </w:t>
+      </w:r>
+      <w:r>
+        <w:t>pontozást,</w:t>
+      </w:r>
+      <w:r>
+        <w:t xml:space="preserve"> illetve </w:t>
+      </w:r>
+      <w:r>
+        <w:t>látja,</w:t>
+      </w:r>
+      <w:r>
+        <w:t xml:space="preserve"> hogy hányan ajánlották a sorozatot anélkül, hogy megkeljen azt a felhasználónak számolni. </w:t>
+      </w:r>
+    </w:p>
+    <w:p/>
+    <w:p>
+      <w:r>
+        <w:t>Hogyha a felhasználó már regisztrált, illetve be van jelentkezve, akkor már tud kommentet írni az összes film alá, tudja pontozni a csillagok alapján, hogy hanyasra értékeli az adott sorozatot. Illetve, ha tetszett valamelyik felhasználónak a hozzászólása, akkor van lehetősége megnyomni egy "Tetszik" vagy "Nem tetszik" gombot az adott felhasználó véleményénél.</w:t>
+      </w:r>
+    </w:p>
+    <w:p>
+      <w:r>
+        <w:t xml:space="preserve">A küldés gomb mellett találhatja azt a </w:t>
+      </w:r>
+      <w:r>
+        <w:t>gombot,</w:t>
+      </w:r>
+      <w:r>
+        <w:t xml:space="preserve"> amely, alaphelyzetbe "ajánlom a sorozatot" van, viszont hogyha megnyom akkor átvált arra, hogy "nem ajánlom"</w:t>
+      </w:r>
+    </w:p>
+    <w:p>
+      <w:r>
+        <w:t xml:space="preserve">A csillag pontozás (1-5ig működik), az Ön belátása szerint tudja értékelni ilyen formában az </w:t>
+      </w:r>
+      <w:r>
+        <w:t>kiválasztott</w:t>
+      </w:r>
+      <w:r>
+        <w:t xml:space="preserve"> </w:t>
+      </w:r>
+      <w:r>
+        <w:t>sorozatot,</w:t>
+      </w:r>
+      <w:r>
+        <w:t xml:space="preserve"> amit esetleg látott már és más felhasználóknak akar segíteni, hogy érdemes-e esetleg megnéznie a másik felhasználónak.</w:t>
+      </w:r>
+    </w:p>
+    <w:p>
+      <w:r>
+        <w:t xml:space="preserve">A "Küldés" gomb megnyomásával sikeresen posztolni fogja az adott film alá az Ön által írt megjegyést. </w:t>
+      </w:r>
+    </w:p>
+    <w:p/>
+    <w:p>
+      <w:r>
+        <w:t xml:space="preserve">Az oldal legalján, megtalálhatja a lapozó rendszerünket, amely megnyomásával akár 500 </w:t>
+      </w:r>
+      <w:r>
+        <w:t>oldalnyi</w:t>
+      </w:r>
+      <w:r>
+        <w:t xml:space="preserve"> sorozatot tudunk Önnek kínálni. </w:t>
+      </w:r>
+    </w:p>
+    <w:p>
+      <w:r>
+        <w:t>Az oldal láblécében megtalálja itt is a "Szociális Média" felületeinket és a "Fekete-Fehér módot". (Főoldal leírásában többet olvashat erről)</w:t>
+      </w:r>
+    </w:p>
+    <w:p/>
+    <w:p>
+      <w:r>
+        <w:t xml:space="preserve">4. Fiók </w:t>
+      </w:r>
+    </w:p>
+    <w:p>
+      <w:r>
+        <w:t>A fiók leugró</w:t>
+      </w:r>
+      <w:r>
+        <w:t xml:space="preserve"> </w:t>
+      </w:r>
+      <w:r>
+        <w:t>menü az összes oldalon megtalálható.</w:t>
+      </w:r>
+    </w:p>
+    <w:p>
+      <w:r>
+        <w:t xml:space="preserve">Amint rányom a "Fiók"-ra. Megjelenik kettő választási lehetőség Önnél. </w:t>
+      </w:r>
+    </w:p>
+    <w:p/>
+    <w:p>
+      <w:r>
+        <w:t xml:space="preserve">"Bejelentkezés-re" rányomva, hogyha már van egy </w:t>
+      </w:r>
+      <w:r>
+        <w:t>fiókja,</w:t>
+      </w:r>
+      <w:r>
+        <w:t xml:space="preserve"> amit beregisztrált a weboldalunkra, akkor a helyes felhasználónév, jelszó megadásával fog tudni majd belépni. Amint rányom a </w:t>
+      </w:r>
+      <w:r>
+        <w:t>bejelentkezés</w:t>
+      </w:r>
+      <w:r>
+        <w:t xml:space="preserve"> gombra, fog majd jönni az Ön által megadott email címre egy email, amiben egy 6 jegyű kódot fog látni. Azt a kódot majd legyen szíves beírni. Ezután már bent fogja magát találni az oldalunkon!</w:t>
+      </w:r>
+    </w:p>
+    <w:p>
+      <w:r>
+        <w:t xml:space="preserve">Hogyha </w:t>
+      </w:r>
+      <w:r>
+        <w:t>elfelejtette</w:t>
+      </w:r>
+      <w:r>
+        <w:t xml:space="preserve"> a </w:t>
+      </w:r>
+      <w:r>
+        <w:t>jelszót,</w:t>
+      </w:r>
+      <w:r>
+        <w:t xml:space="preserve"> amellyel regisztrált az oldalunkra, bármikor rányomhat az "Elfelejtett jelszó?" </w:t>
+      </w:r>
+      <w:r>
+        <w:t>lehetőségre, ezután</w:t>
+      </w:r>
+      <w:r>
+        <w:t xml:space="preserve"> az email címét fogja kérni, amellyel regisztrált. Utána kapni fog egy kódot </w:t>
+      </w:r>
+      <w:r>
+        <w:t>emailbe,</w:t>
+      </w:r>
+      <w:r>
+        <w:t xml:space="preserve"> ami beírásával felhoz egy oldalt, ahol megtudja változtatni az Ön elfelejtett jelszavát.</w:t>
+      </w:r>
+    </w:p>
+    <w:p>
+      <w:r>
+        <w:t xml:space="preserve">Hogyha esetleg véletlen a "Bejelentkezésre" nyomott volna és nincsen még fiókja, akkor sincs semmi baj. Hiszen jobb alul láthatja a "Nincs még fiókod?" lehetőséget, amint arra rányom, </w:t>
+      </w:r>
+      <w:r>
+        <w:t>átirányítjuk</w:t>
+      </w:r>
+      <w:r>
+        <w:t xml:space="preserve"> Önt a </w:t>
+      </w:r>
+      <w:r>
+        <w:t>regisztrációs</w:t>
+      </w:r>
+      <w:r>
+        <w:t xml:space="preserve"> oldalunkra</w:t>
+      </w:r>
+    </w:p>
+    <w:p>
+      <w:r>
+        <w:t>"</w:t>
+      </w:r>
+      <w:r>
+        <w:t>Regisztráció</w:t>
+      </w:r>
+      <w:r>
+        <w:t xml:space="preserve">" fülnél, amint rányom 3 adatot fogunk Öntől kérni. </w:t>
+      </w:r>
+    </w:p>
+    <w:p>
+      <w:r>
+        <w:t>Felhasználón</w:t>
+      </w:r>
+      <w:r>
+        <w:t xml:space="preserve">evét, </w:t>
+      </w:r>
+      <w:r>
+        <w:t>Jelsz</w:t>
+      </w:r>
+      <w:r>
+        <w:t>avát</w:t>
+      </w:r>
+      <w:r>
+        <w:t xml:space="preserve">, </w:t>
+      </w:r>
+      <w:r>
+        <w:t>email cím</w:t>
+      </w:r>
+      <w:r>
+        <w:t>ét</w:t>
+      </w:r>
+      <w:r>
+        <w:t xml:space="preserve"> (olyan email címet adjon meg amely az Öné, két faktoros azonosító kódot arra az Email címre küldjük)</w:t>
+      </w:r>
+    </w:p>
+    <w:p>
+      <w:r>
+        <w:t>Hogyha rányomott arra, hogy regisztrál, akkor fog kapni egy kódot emailbe, amellyel sikeresíti a regisztrációt.</w:t>
+      </w:r>
+    </w:p>
+    <w:p>
+      <w:r>
+        <w:t xml:space="preserve">Ezután tovább tud menni a bejelentkezésre, ahol a beregisztrált </w:t>
+      </w:r>
+      <w:r>
+        <w:t>felhasználónévvel,</w:t>
+      </w:r>
+      <w:r>
+        <w:t xml:space="preserve"> illetve </w:t>
+      </w:r>
+      <w:r>
+        <w:t>jelszava</w:t>
+      </w:r>
+      <w:r>
+        <w:t xml:space="preserve"> megadásával fog tudni bejelentkezni. Ilyenkor is fog kapni egy Kétfaktoros azonosító kódot emailbe, ami 6 számjegyű. E kód beírásával, már sikeresen bent van az oldalon</w:t>
+      </w:r>
+    </w:p>
+    <w:p>
+      <w:r>
+        <w:t xml:space="preserve">Hogyha úgy kívánja, akkor hogyha megnyomja a gombot, hogy "Maradj bejelentkezve", akkor nem kell aggódni. Az oldal nem fogja Önt </w:t>
+      </w:r>
+      <w:r>
+        <w:t>kijelentkeztetni</w:t>
+      </w:r>
+      <w:r>
+        <w:t xml:space="preserve"> anélkül, hogy Ön tenné meg azt.</w:t>
+      </w:r>
+    </w:p>
+    <w:p>
+      <w:r>
+        <w:t>Amint sikeresen bejelentkezett, és ismét megnyomja a "Fiók" menüt a navigációs báron, akkor egy legördülő menübe fogja látni az Ön felhasználónevét, beállításokat és a kijelentkezést.</w:t>
+      </w:r>
+    </w:p>
+    <w:p>
+      <w:r>
+        <w:t>A beállítások megnyomása után a "Profil" alatt van Önnek lehetősége egy másik felhasználónevet adni magának tetszése szerint.</w:t>
+      </w:r>
+    </w:p>
+    <w:p>
+      <w:r>
+        <w:lastRenderedPageBreak/>
+        <w:t>A "biztonság" megnyomása után pedig van Önnek lehetősége az email címét megváltoztatni, hogyha úgy tartja. Illetve hogyha új jelszót akar magának akkor arra is van lehetősége megváltoztatni. Viszont itt tudni kell a régi jelszavát is, alatta tudja megadni az újat. Ugyan ez az emailnél</w:t>
+      </w:r>
+      <w:r>
+        <w:t>, kérjük adja meg azt az email címet amellyel regisztrált az oldalunkra és adja meg az újat amelyre megakarja változtatni az email címét.</w:t>
+      </w:r>
+    </w:p>
+    <w:p>
+      <w:pPr>
+        <w:rPr>
+          <w:color w:val="FFFF00"/>
+        </w:rPr>
+      </w:pPr>
+      <w:r>
+        <w:rPr>
+          <w:color w:val="FFFF00"/>
         </w:rPr>
         <w:t>Mindenre kiterjedő, részletes leírás a program használatáról.  Alapszabályok:</w:t>
       </w:r>
@@ -2924,12 +3860,12 @@
           <w:numId w:val="4"/>
         </w:numPr>
         <w:rPr>
-          <w:color w:val="FF0000"/>
-        </w:rPr>
-      </w:pPr>
-      <w:r>
-        <w:rPr>
-          <w:color w:val="FF0000"/>
+          <w:color w:val="FFFF00"/>
+        </w:rPr>
+      </w:pPr>
+      <w:r>
+        <w:rPr>
+          <w:color w:val="FFFF00"/>
         </w:rPr>
         <w:t>Amit leprogramoztál, azt a dokumentációban írd is le, ne legyenek eltitkolt funkciók.</w:t>
       </w:r>
@@ -2942,12 +3878,12 @@
           <w:numId w:val="4"/>
         </w:numPr>
         <w:rPr>
-          <w:color w:val="FF0000"/>
-        </w:rPr>
-      </w:pPr>
-      <w:r>
-        <w:rPr>
-          <w:color w:val="FF0000"/>
+          <w:color w:val="FFFF00"/>
+        </w:rPr>
+      </w:pPr>
+      <w:r>
+        <w:rPr>
+          <w:color w:val="FFFF00"/>
         </w:rPr>
         <w:t>Minden pontosan, „szájbarágósan” legyen leírva. A dokumentáció alapján a teljesen kezdő, vagy laikus felhasználóknak is használniuk kell tudni a programot.</w:t>
       </w:r>
@@ -2960,12 +3896,12 @@
           <w:numId w:val="4"/>
         </w:numPr>
         <w:rPr>
-          <w:color w:val="FF0000"/>
-        </w:rPr>
-      </w:pPr>
-      <w:r>
-        <w:rPr>
-          <w:color w:val="FF0000"/>
+          <w:color w:val="FFFF00"/>
+        </w:rPr>
+      </w:pPr>
+      <w:r>
+        <w:rPr>
+          <w:color w:val="FFFF00"/>
         </w:rPr>
         <w:t>A stílus legyen pontos és közérthető, vedd figyelembe, hogy a felhasználói dokumentáció nem szakembereknek készül.</w:t>
       </w:r>
@@ -2978,12 +3914,12 @@
           <w:numId w:val="4"/>
         </w:numPr>
         <w:rPr>
-          <w:color w:val="FF0000"/>
-        </w:rPr>
-      </w:pPr>
-      <w:r>
-        <w:rPr>
-          <w:color w:val="FF0000"/>
+          <w:color w:val="FFFF00"/>
+        </w:rPr>
+      </w:pPr>
+      <w:r>
+        <w:rPr>
+          <w:color w:val="FFFF00"/>
         </w:rPr>
         <w:t>Ugyanakkor kerüld a laza stílust: rövidítések, smilie-k, szleng kizárva.</w:t>
       </w:r>
@@ -2996,12 +3932,12 @@
           <w:numId w:val="4"/>
         </w:numPr>
         <w:rPr>
-          <w:color w:val="FF0000"/>
-        </w:rPr>
-      </w:pPr>
-      <w:r>
-        <w:rPr>
-          <w:color w:val="FF0000"/>
+          <w:color w:val="FFFF00"/>
+        </w:rPr>
+      </w:pPr>
+      <w:r>
+        <w:rPr>
+          <w:color w:val="FFFF00"/>
         </w:rPr>
         <w:t xml:space="preserve">Alkalmazz ábrákat, screenshot-okat , de a ne legyen túlzott a képek aránya a szöveghez képest. Kb. 2-3 oldalanként egy ábra megfelelő. </w:t>
       </w:r>
@@ -3009,12 +3945,12 @@
     <w:p>
       <w:pPr>
         <w:rPr>
-          <w:color w:val="FF0000"/>
-        </w:rPr>
-      </w:pPr>
-      <w:r>
-        <w:rPr>
-          <w:color w:val="FF0000"/>
+          <w:color w:val="FFFF00"/>
+        </w:rPr>
+      </w:pPr>
+      <w:r>
+        <w:rPr>
+          <w:color w:val="FFFF00"/>
         </w:rPr>
         <w:t>Ajánlott terjedelem: 10-15 oldal, ábrákkal együtt.</w:t>
       </w:r>
@@ -3022,10 +3958,16 @@
     <w:p>
       <w:pPr>
         <w:pStyle w:val="Cmsor1"/>
+        <w:rPr>
+          <w:color w:val="FFFF00"/>
+        </w:rPr>
       </w:pPr>
       <w:bookmarkStart w:id="17" w:name="_Toc473730749"/>
       <w:bookmarkStart w:id="18" w:name="_Toc190418032"/>
       <w:r>
+        <w:rPr>
+          <w:color w:val="FFFF00"/>
+        </w:rPr>
         <w:lastRenderedPageBreak/>
         <w:t>Fejlesztői dokumentáció</w:t>
       </w:r>
@@ -3033,22 +3975,44 @@
       <w:bookmarkEnd w:id="18"/>
     </w:p>
     <w:p>
-      <w:r>
+      <w:pPr>
+        <w:rPr>
+          <w:color w:val="FFFF00"/>
+        </w:rPr>
+      </w:pPr>
+      <w:r>
+        <w:rPr>
+          <w:color w:val="FFFF00"/>
+        </w:rPr>
         <w:t>A fejlesztői dokumentáció célja, hogy a segítse program logikájának, illetve a program kódjának a megértését, illetve a program továbbfejlesztését.  Szakemberek számára készül, elvárás tehát a pontosság és a szakmai jellegű stílus.</w:t>
       </w:r>
     </w:p>
     <w:p>
       <w:pPr>
         <w:pStyle w:val="Cmsor2"/>
+        <w:rPr>
+          <w:color w:val="FFFF00"/>
+        </w:rPr>
       </w:pPr>
       <w:bookmarkStart w:id="19" w:name="_Toc190418033"/>
       <w:r>
+        <w:rPr>
+          <w:color w:val="FFFF00"/>
+        </w:rPr>
         <w:t>Az alkalmazott fejlesztői eszközök</w:t>
       </w:r>
       <w:bookmarkEnd w:id="19"/>
     </w:p>
     <w:p>
-      <w:r>
+      <w:pPr>
+        <w:rPr>
+          <w:color w:val="FFFF00"/>
+        </w:rPr>
+      </w:pPr>
+      <w:r>
+        <w:rPr>
+          <w:color w:val="FFFF00"/>
+        </w:rPr>
         <w:t>Fel kell sorolnod az összes olyan szoftver eszközt amelyet a program fejlesztéséhez, illetve a dokumentáció készítéséhez felhasználtál. (Pl. programozási nyelv, fejlesztői környezet, adatbázis-kezelő rendszer, kép-, szöveg-, zeneszerkesztő program stb.)</w:t>
       </w:r>
     </w:p>
@@ -3059,8 +4023,14 @@
           <w:ilvl w:val="0"/>
           <w:numId w:val="5"/>
         </w:numPr>
-      </w:pPr>
-      <w:r>
+        <w:rPr>
+          <w:color w:val="FFFF00"/>
+        </w:rPr>
+      </w:pPr>
+      <w:r>
+        <w:rPr>
+          <w:color w:val="FFFF00"/>
+        </w:rPr>
         <w:t xml:space="preserve">Ha használtál mások által kifejlesztett modulokat, akkor azt is le kell írnod, a forrás pontos megjelölésével. </w:t>
       </w:r>
     </w:p>
@@ -3071,28 +4041,56 @@
           <w:ilvl w:val="0"/>
           <w:numId w:val="5"/>
         </w:numPr>
-      </w:pPr>
-      <w:r>
+        <w:rPr>
+          <w:color w:val="FFFF00"/>
+        </w:rPr>
+      </w:pPr>
+      <w:r>
+        <w:rPr>
+          <w:color w:val="FFFF00"/>
+        </w:rPr>
         <w:t xml:space="preserve">Tájékozódj ezeknek a moduloknak a jogszerű felhasználásáról! </w:t>
       </w:r>
     </w:p>
     <w:p>
-      <w:r>
+      <w:pPr>
+        <w:rPr>
+          <w:color w:val="FFFF00"/>
+        </w:rPr>
+      </w:pPr>
+      <w:r>
+        <w:rPr>
+          <w:color w:val="FFFF00"/>
+        </w:rPr>
         <w:t xml:space="preserve">Ajánlott terjedelem: ½ -1 oldal. </w:t>
       </w:r>
     </w:p>
     <w:p>
       <w:pPr>
         <w:pStyle w:val="Cmsor2"/>
+        <w:rPr>
+          <w:color w:val="FFFF00"/>
+        </w:rPr>
       </w:pPr>
       <w:bookmarkStart w:id="20" w:name="_Toc190418034"/>
       <w:r>
+        <w:rPr>
+          <w:color w:val="FFFF00"/>
+        </w:rPr>
         <w:t>Adatmodell leírása</w:t>
       </w:r>
       <w:bookmarkEnd w:id="20"/>
     </w:p>
     <w:p>
-      <w:r>
+      <w:pPr>
+        <w:rPr>
+          <w:color w:val="FFFF00"/>
+        </w:rPr>
+      </w:pPr>
+      <w:r>
+        <w:rPr>
+          <w:color w:val="FFFF00"/>
+        </w:rPr>
         <w:t>A feladatban alkalmazott adatbázis vagy adatszerkezet részletes leírása</w:t>
       </w:r>
     </w:p>
@@ -3103,8 +4101,14 @@
           <w:ilvl w:val="0"/>
           <w:numId w:val="6"/>
         </w:numPr>
-      </w:pPr>
-      <w:r>
+        <w:rPr>
+          <w:color w:val="FFFF00"/>
+        </w:rPr>
+      </w:pPr>
+      <w:r>
+        <w:rPr>
+          <w:color w:val="FFFF00"/>
+        </w:rPr>
         <w:t>Adatbázis esetén az adattáblák leírása, a közöttük lévő kapcsolatok megadása, lehetőleg diagram is legyen</w:t>
       </w:r>
     </w:p>
@@ -3115,8 +4119,14 @@
           <w:ilvl w:val="0"/>
           <w:numId w:val="6"/>
         </w:numPr>
-      </w:pPr>
-      <w:r>
+        <w:rPr>
+          <w:color w:val="FFFF00"/>
+        </w:rPr>
+      </w:pPr>
+      <w:r>
+        <w:rPr>
+          <w:color w:val="FFFF00"/>
+        </w:rPr>
         <w:t>Ha nincs adatbázis, akkor a program fő adatszerkezeteinek a specifikációja, célszerű diagramot is rajzolni</w:t>
       </w:r>
     </w:p>
@@ -3127,55 +4137,107 @@
           <w:ilvl w:val="0"/>
           <w:numId w:val="6"/>
         </w:numPr>
-      </w:pPr>
-      <w:r>
+        <w:rPr>
+          <w:color w:val="FFFF00"/>
+        </w:rPr>
+      </w:pPr>
+      <w:r>
+        <w:rPr>
+          <w:color w:val="FFFF00"/>
+        </w:rPr>
         <w:t>OOP jellegű megvalósítás esetében az UML osztálydiagram</w:t>
       </w:r>
     </w:p>
     <w:p>
-      <w:r>
+      <w:pPr>
+        <w:rPr>
+          <w:color w:val="FFFF00"/>
+        </w:rPr>
+      </w:pPr>
+      <w:r>
+        <w:rPr>
+          <w:color w:val="FFFF00"/>
+        </w:rPr>
         <w:t>Ajánlott terjedelem: a feladat jellegétől függően 2-5 oldal.</w:t>
       </w:r>
     </w:p>
     <w:p>
       <w:pPr>
         <w:pStyle w:val="Cmsor2"/>
+        <w:rPr>
+          <w:color w:val="FFFF00"/>
+        </w:rPr>
       </w:pPr>
       <w:bookmarkStart w:id="21" w:name="_Toc190418035"/>
       <w:r>
+        <w:rPr>
+          <w:color w:val="FFFF00"/>
+        </w:rPr>
         <w:t>Részletes feladatspecifikáció, algoritmusok</w:t>
       </w:r>
       <w:bookmarkEnd w:id="21"/>
     </w:p>
     <w:p>
-      <w:r>
+      <w:pPr>
+        <w:rPr>
+          <w:color w:val="FFFF00"/>
+        </w:rPr>
+      </w:pPr>
+      <w:r>
+        <w:rPr>
+          <w:color w:val="FFFF00"/>
+        </w:rPr>
         <w:t xml:space="preserve">A program lényeges függvényeinek, az osztályok metódusainak a specifikációja (mit valósít meg az adott függvény, illetve metódus, milyen paraméterei vannak, mi a visszatérési érték) </w:t>
       </w:r>
       <w:r>
+        <w:rPr>
+          <w:color w:val="FFFF00"/>
+        </w:rPr>
         <w:sym w:font="Times New Roman" w:char="F02D"/>
       </w:r>
       <w:r>
+        <w:rPr>
+          <w:color w:val="FFFF00"/>
+        </w:rPr>
         <w:t xml:space="preserve"> Az algoritmizálható részek leírása valamilyen algoritmus-leíró eszközzel (struktogram,  pszeudo-kód, esetleg UML aktivitás-diagram) Ajánlott terjedelem: a feladat jellegétől függően 2-5 oldal. 5. Forráskód </w:t>
       </w:r>
       <w:r>
+        <w:rPr>
+          <w:color w:val="FFFF00"/>
+        </w:rPr>
         <w:sym w:font="Times New Roman" w:char="F02D"/>
       </w:r>
       <w:r>
+        <w:rPr>
+          <w:color w:val="FFFF00"/>
+        </w:rPr>
         <w:t xml:space="preserve"> A teljes forráskódot a nyomtatott dokumentációba nem kell beletenni! </w:t>
       </w:r>
       <w:r>
+        <w:rPr>
+          <w:color w:val="FFFF00"/>
+        </w:rPr>
         <w:sym w:font="Times New Roman" w:char="F02D"/>
       </w:r>
       <w:r>
+        <w:rPr>
+          <w:color w:val="FFFF00"/>
+        </w:rPr>
         <w:t xml:space="preserve"> Lehet viszont a nyomtatott dokumentációban a fontosabb kódrészeket magyarázattal szerepeltetni </w:t>
       </w:r>
     </w:p>
     <w:p>
       <w:pPr>
         <w:pStyle w:val="Cmsor2"/>
+        <w:rPr>
+          <w:color w:val="FFFF00"/>
+        </w:rPr>
       </w:pPr>
       <w:bookmarkStart w:id="22" w:name="_Toc190418036"/>
       <w:r>
+        <w:rPr>
+          <w:color w:val="FFFF00"/>
+        </w:rPr>
         <w:lastRenderedPageBreak/>
         <w:t>Tesztelési dokumentáció</w:t>
       </w:r>
@@ -3189,8 +4251,14 @@
           <w:numId w:val="7"/>
         </w:numPr>
         <w:ind w:left="1560"/>
-      </w:pPr>
-      <w:r>
+        <w:rPr>
+          <w:color w:val="FFFF00"/>
+        </w:rPr>
+      </w:pPr>
+      <w:r>
+        <w:rPr>
+          <w:color w:val="FFFF00"/>
+        </w:rPr>
         <w:t>Legalább 3 különböző teszteset részletes bemutatása.</w:t>
       </w:r>
     </w:p>
@@ -3202,8 +4270,14 @@
           <w:numId w:val="8"/>
         </w:numPr>
         <w:ind w:left="1843"/>
-      </w:pPr>
-      <w:r>
+        <w:rPr>
+          <w:color w:val="FFFF00"/>
+        </w:rPr>
+      </w:pPr>
+      <w:r>
+        <w:rPr>
+          <w:color w:val="FFFF00"/>
+        </w:rPr>
         <w:t>különböző felhasználó tevékenységek esetén hogyan reagált a program</w:t>
       </w:r>
     </w:p>
@@ -3215,8 +4289,14 @@
           <w:numId w:val="8"/>
         </w:numPr>
         <w:ind w:left="1843"/>
-      </w:pPr>
-      <w:r>
+        <w:rPr>
+          <w:color w:val="FFFF00"/>
+        </w:rPr>
+      </w:pPr>
+      <w:r>
+        <w:rPr>
+          <w:color w:val="FFFF00"/>
+        </w:rPr>
         <w:t>milyen üzeneteket kaptunk</w:t>
       </w:r>
     </w:p>
@@ -3228,8 +4308,14 @@
           <w:numId w:val="8"/>
         </w:numPr>
         <w:ind w:left="1843"/>
-      </w:pPr>
-      <w:r>
+        <w:rPr>
+          <w:color w:val="FFFF00"/>
+        </w:rPr>
+      </w:pPr>
+      <w:r>
+        <w:rPr>
+          <w:color w:val="FFFF00"/>
+        </w:rPr>
         <w:t xml:space="preserve">mi a teendő az egyes üzenetek esetében </w:t>
       </w:r>
     </w:p>
@@ -3241,8 +4327,14 @@
           <w:numId w:val="7"/>
         </w:numPr>
         <w:ind w:left="1560"/>
-      </w:pPr>
-      <w:r>
+        <w:rPr>
+          <w:color w:val="FFFF00"/>
+        </w:rPr>
+      </w:pPr>
+      <w:r>
+        <w:rPr>
+          <w:color w:val="FFFF00"/>
+        </w:rPr>
         <w:t>Normál teszteset, extrém teszteset (bolondbiztosság tesztelése)</w:t>
       </w:r>
     </w:p>
@@ -3254,25 +4346,43 @@
           <w:numId w:val="7"/>
         </w:numPr>
         <w:ind w:left="1560"/>
-      </w:pPr>
-      <w:r>
+        <w:rPr>
+          <w:color w:val="FFFF00"/>
+        </w:rPr>
+      </w:pPr>
+      <w:r>
+        <w:rPr>
+          <w:color w:val="FFFF00"/>
+        </w:rPr>
         <w:t>A tesztelés során kiderült hibák felsorolása A tesztelési dokumentációból derüljön ki, hogy ismered a különböző tesztelési módszereket (pl. fekete doboz, fehér doboz módszer)</w:t>
       </w:r>
     </w:p>
     <w:p>
       <w:pPr>
         <w:ind w:left="-76" w:firstLine="0"/>
-      </w:pPr>
-      <w:r>
+        <w:rPr>
+          <w:color w:val="FFFF00"/>
+        </w:rPr>
+      </w:pPr>
+      <w:r>
+        <w:rPr>
+          <w:color w:val="FFFF00"/>
+        </w:rPr>
         <w:t xml:space="preserve">Ajánlott terjedelem: a feladat jellegétől függően 2-5 oldal. </w:t>
       </w:r>
     </w:p>
     <w:p>
       <w:pPr>
         <w:pStyle w:val="Cmsor1"/>
+        <w:rPr>
+          <w:color w:val="FFFF00"/>
+        </w:rPr>
       </w:pPr>
       <w:bookmarkStart w:id="23" w:name="_Toc190418037"/>
       <w:r>
+        <w:rPr>
+          <w:color w:val="FFFF00"/>
+        </w:rPr>
         <w:lastRenderedPageBreak/>
         <w:t>Összefoglalás</w:t>
       </w:r>
@@ -3281,64 +4391,179 @@
     <w:p>
       <w:pPr>
         <w:pStyle w:val="Cmsor2"/>
+        <w:rPr>
+          <w:color w:val="FFFF00"/>
+        </w:rPr>
       </w:pPr>
       <w:bookmarkStart w:id="24" w:name="_Toc190418038"/>
       <w:r>
+        <w:rPr>
+          <w:color w:val="FFFF00"/>
+        </w:rPr>
         <w:t>Önértékelés</w:t>
       </w:r>
       <w:bookmarkEnd w:id="24"/>
     </w:p>
     <w:p>
-      <w:r>
+      <w:pPr>
+        <w:rPr>
+          <w:color w:val="FFFF00"/>
+        </w:rPr>
+      </w:pPr>
+      <w:r>
+        <w:rPr>
+          <w:color w:val="FFFF00"/>
+        </w:rPr>
         <w:t>A kitűzött célok elérése, a felmerült problémák és megoldásuk felsorolása.</w:t>
       </w:r>
     </w:p>
     <w:p>
-      <w:r>
+      <w:pPr>
+        <w:rPr>
+          <w:color w:val="FFFF00"/>
+        </w:rPr>
+      </w:pPr>
+      <w:r>
+        <w:rPr>
+          <w:color w:val="FFFF00"/>
+        </w:rPr>
         <w:t>A saját fejlődés bemutatása (mit tanult meg, hogyan alkalmazta…)</w:t>
       </w:r>
     </w:p>
     <w:p>
-      <w:r>
+      <w:pPr>
+        <w:rPr>
+          <w:color w:val="FFFF00"/>
+        </w:rPr>
+      </w:pPr>
+      <w:r>
+        <w:rPr>
+          <w:color w:val="FFFF00"/>
+        </w:rPr>
         <w:t>Ajánlott terjedelem: 0,5-1 oldal</w:t>
       </w:r>
     </w:p>
     <w:p>
       <w:pPr>
         <w:pStyle w:val="Cmsor2"/>
+        <w:rPr>
+          <w:color w:val="FFFF00"/>
+        </w:rPr>
       </w:pPr>
       <w:bookmarkStart w:id="25" w:name="_Toc190418039"/>
       <w:r>
+        <w:rPr>
+          <w:color w:val="FFFF00"/>
+        </w:rPr>
         <w:t>Továbbfejlesztési lehetőségek</w:t>
       </w:r>
       <w:bookmarkEnd w:id="25"/>
     </w:p>
     <w:p>
       <w:pPr>
-        <w:pStyle w:val="Listaszerbekezds"/>
-        <w:numPr>
-          <w:ilvl w:val="0"/>
-          <w:numId w:val="9"/>
-        </w:numPr>
-      </w:pPr>
-      <w:r>
-        <w:t>Olyan ötletek, amelyeket meg akartál valósítani, de nem sikerült, vagy nem fért bele az időbe</w:t>
-      </w:r>
-    </w:p>
-    <w:p>
-      <w:pPr>
-        <w:pStyle w:val="Listaszerbekezds"/>
-        <w:numPr>
-          <w:ilvl w:val="0"/>
-          <w:numId w:val="9"/>
-        </w:numPr>
-      </w:pPr>
-      <w:r>
-        <w:t xml:space="preserve">Olyan ötletek, amelyeket még érdemes a jövőben megvalósítani </w:t>
-      </w:r>
-    </w:p>
-    <w:p>
-      <w:r>
+        <w:rPr>
+          <w:color w:val="000000" w:themeColor="text1"/>
+        </w:rPr>
+      </w:pPr>
+      <w:r>
+        <w:rPr>
+          <w:color w:val="000000" w:themeColor="text1"/>
+        </w:rPr>
+        <w:t>Egy teljes felhasználói profil kialakítása. Profilképpel, leírással magadról, hogy lásd milyen kommenteket írtál melyik film vagy sorozat alá.</w:t>
+      </w:r>
+    </w:p>
+    <w:p>
+      <w:pPr>
+        <w:rPr>
+          <w:color w:val="000000" w:themeColor="text1"/>
+        </w:rPr>
+      </w:pPr>
+      <w:r>
+        <w:rPr>
+          <w:color w:val="000000" w:themeColor="text1"/>
+        </w:rPr>
+        <w:t xml:space="preserve">Watchlist, egy olyan külön gomb minden sorozatnál, </w:t>
+      </w:r>
+      <w:r>
+        <w:rPr>
+          <w:color w:val="000000" w:themeColor="text1"/>
+        </w:rPr>
+        <w:t>filmnél,</w:t>
+      </w:r>
+      <w:r>
+        <w:rPr>
+          <w:color w:val="000000" w:themeColor="text1"/>
+        </w:rPr>
+        <w:t xml:space="preserve"> amelyet hogyha megnyomsz és be vagy jelentkezve akkor elmenti a saját profilodhoz, és egy külön weboldalon megtudod tekinteni, hogy melyik filmeket vagy sorozatot akarod megtekinteni a </w:t>
+      </w:r>
+      <w:r>
+        <w:rPr>
+          <w:color w:val="000000" w:themeColor="text1"/>
+        </w:rPr>
+        <w:t>közel</w:t>
+      </w:r>
+      <w:r>
+        <w:rPr>
+          <w:color w:val="000000" w:themeColor="text1"/>
+        </w:rPr>
+        <w:t>jövőben</w:t>
+      </w:r>
+      <w:r>
+        <w:rPr>
+          <w:color w:val="000000" w:themeColor="text1"/>
+        </w:rPr>
+        <w:t>.</w:t>
+      </w:r>
+    </w:p>
+    <w:p>
+      <w:pPr>
+        <w:rPr>
+          <w:color w:val="000000" w:themeColor="text1"/>
+        </w:rPr>
+      </w:pPr>
+      <w:r>
+        <w:rPr>
+          <w:color w:val="000000" w:themeColor="text1"/>
+        </w:rPr>
+        <w:t>Egy kifejlesztett support rendszer, amely alapján bármikor tudnak írni nekünk a felhasználók, bármilyen hiba esetén</w:t>
+      </w:r>
+      <w:r>
+        <w:rPr>
+          <w:color w:val="000000" w:themeColor="text1"/>
+        </w:rPr>
+        <w:t>.</w:t>
+      </w:r>
+    </w:p>
+    <w:p>
+      <w:pPr>
+        <w:rPr>
+          <w:color w:val="000000" w:themeColor="text1"/>
+        </w:rPr>
+      </w:pPr>
+      <w:r>
+        <w:rPr>
+          <w:color w:val="000000" w:themeColor="text1"/>
+        </w:rPr>
+        <w:t>Egy esetleges fórum, ahol a filmekkel és sorozatokkal kapcsolatosan tudnak a felhasználók kommunikálni, kibeszélni adott témát</w:t>
+      </w:r>
+    </w:p>
+    <w:p>
+      <w:pPr>
+        <w:rPr>
+          <w:color w:val="000000" w:themeColor="text1"/>
+        </w:rPr>
+      </w:pPr>
+    </w:p>
+    <w:p>
+      <w:pPr>
+        <w:rPr>
+          <w:color w:val="FFFF00"/>
+        </w:rPr>
+      </w:pPr>
+      <w:r>
+        <w:rPr>
+          <w:color w:val="FFFF00"/>
+        </w:rPr>
         <w:t>Ajánlott terjedelem: 0,5-1 oldal</w:t>
       </w:r>
     </w:p>
@@ -3423,7 +4648,7 @@
       <w:r>
         <w:fldChar w:fldCharType="separate"/>
       </w:r>
-      <w:hyperlink r:id="rId7" w:anchor="_Toc63250394" w:history="1">
+      <w:hyperlink r:id="rId8" w:anchor="_Toc63250394" w:history="1">
         <w:r>
           <w:rPr>
             <w:rStyle w:val="Hiperhivatkozs"/>
@@ -3495,7 +4720,7 @@
     </w:p>
     <w:p/>
     <w:sectPr>
-      <w:footerReference w:type="default" r:id="rId8"/>
+      <w:footerReference w:type="default" r:id="rId9"/>
       <w:pgSz w:w="11906" w:h="16838"/>
       <w:pgMar w:top="1417" w:right="1417" w:bottom="1417" w:left="1417" w:header="708" w:footer="708" w:gutter="0"/>
       <w:cols w:space="708"/>
@@ -3506,7 +4731,7 @@
 </file>
 
 <file path=word/endnotes.xml><?xml version="1.0" encoding="utf-8"?>
-<w:endnotes xmlns:wpc="http://schemas.microsoft.com/office/word/2010/wordprocessingCanvas" xmlns:cx="http://schemas.microsoft.com/office/drawing/2014/chartex" xmlns:cx1="http://schemas.microsoft.com/office/drawing/2015/9/8/chartex" xmlns:cx2="http://schemas.microsoft.com/office/drawing/2015/10/21/chartex" xmlns:cx3="http://schemas.microsoft.com/office/drawing/2016/5/9/chartex" xmlns:cx4="http://schemas.microsoft.com/office/drawing/2016/5/10/chartex" xmlns:cx5="http://schemas.microsoft.com/office/drawing/2016/5/11/chartex" xmlns:cx6="http://schemas.microsoft.com/office/drawing/2016/5/12/chartex" xmlns:cx7="http://schemas.microsoft.com/office/drawing/2016/5/13/chartex" xmlns:cx8="http://schemas.microsoft.com/office/drawing/2016/5/14/chartex" xmlns:mc="http://schemas.openxmlformats.org/markup-compatibility/2006" xmlns:aink="http://schemas.microsoft.com/office/drawing/2016/ink" xmlns:am3d="http://schemas.microsoft.com/office/drawing/2017/model3d" xmlns:o="urn:schemas-microsoft-com:office:office" xmlns:oel="http://schemas.microsoft.com/office/2019/extlst" xmlns:r="http://schemas.openxmlformats.org/officeDocument/2006/relationships" xmlns:m="http://schemas.openxmlformats.org/officeDocument/2006/math" xmlns:v="urn:schemas-microsoft-com:vml" xmlns:wp14="http://schemas.microsoft.com/office/word/2010/wordprocessingDrawing" xmlns:wp="http://schemas.openxmlformats.org/drawingml/2006/wordprocessingDrawing" xmlns:w10="urn:schemas-microsoft-com:office:word" xmlns:w="http://schemas.openxmlformats.org/wordprocessingml/2006/main" xmlns:w14="http://schemas.microsoft.com/office/word/2010/wordml" xmlns:w15="http://schemas.microsoft.com/office/word/2012/wordml" xmlns:w16cex="http://schemas.microsoft.com/office/word/2018/wordml/cex" xmlns:w16cid="http://schemas.microsoft.com/office/word/2016/wordml/cid" xmlns:w16="http://schemas.microsoft.com/office/word/2018/wordml" xmlns:w16sdtdh="http://schemas.microsoft.com/office/word/2020/wordml/sdtdatahash" xmlns:w16se="http://schemas.microsoft.com/office/word/2015/wordml/symex" xmlns:wpg="http://schemas.microsoft.com/office/word/2010/wordprocessingGroup" xmlns:wpi="http://schemas.microsoft.com/office/word/2010/wordprocessingInk" xmlns:wne="http://schemas.microsoft.com/office/word/2006/wordml" xmlns:wps="http://schemas.microsoft.com/office/word/2010/wordprocessingShape" mc:Ignorable="w14 w15 w16se w16cid w16 w16cex w16sdtdh wp14">
+<w:endnotes xmlns:wpc="http://schemas.microsoft.com/office/word/2010/wordprocessingCanvas" xmlns:cx="http://schemas.microsoft.com/office/drawing/2014/chartex" xmlns:cx1="http://schemas.microsoft.com/office/drawing/2015/9/8/chartex" xmlns:cx2="http://schemas.microsoft.com/office/drawing/2015/10/21/chartex" xmlns:cx3="http://schemas.microsoft.com/office/drawing/2016/5/9/chartex" xmlns:cx4="http://schemas.microsoft.com/office/drawing/2016/5/10/chartex" xmlns:cx5="http://schemas.microsoft.com/office/drawing/2016/5/11/chartex" xmlns:cx6="http://schemas.microsoft.com/office/drawing/2016/5/12/chartex" xmlns:cx7="http://schemas.microsoft.com/office/drawing/2016/5/13/chartex" xmlns:cx8="http://schemas.microsoft.com/office/drawing/2016/5/14/chartex" xmlns:mc="http://schemas.openxmlformats.org/markup-compatibility/2006" xmlns:aink="http://schemas.microsoft.com/office/drawing/2016/ink" xmlns:am3d="http://schemas.microsoft.com/office/drawing/2017/model3d" xmlns:o="urn:schemas-microsoft-com:office:office" xmlns:oel="http://schemas.microsoft.com/office/2019/extlst" xmlns:r="http://schemas.openxmlformats.org/officeDocument/2006/relationships" xmlns:m="http://schemas.openxmlformats.org/officeDocument/2006/math" xmlns:v="urn:schemas-microsoft-com:vml" xmlns:wp14="http://schemas.microsoft.com/office/word/2010/wordprocessingDrawing" xmlns:wp="http://schemas.openxmlformats.org/drawingml/2006/wordprocessingDrawing" xmlns:w10="urn:schemas-microsoft-com:office:word" xmlns:w="http://schemas.openxmlformats.org/wordprocessingml/2006/main" xmlns:w14="http://schemas.microsoft.com/office/word/2010/wordml" xmlns:w15="http://schemas.microsoft.com/office/word/2012/wordml" xmlns:w16cex="http://schemas.microsoft.com/office/word/2018/wordml/cex" xmlns:w16cid="http://schemas.microsoft.com/office/word/2016/wordml/cid" xmlns:w16="http://schemas.microsoft.com/office/word/2018/wordml" xmlns:w16du="http://schemas.microsoft.com/office/word/2023/wordml/word16du" xmlns:w16sdtdh="http://schemas.microsoft.com/office/word/2020/wordml/sdtdatahash" xmlns:w16sdtfl="http://schemas.microsoft.com/office/word/2024/wordml/sdtformatlock" xmlns:w16se="http://schemas.microsoft.com/office/word/2015/wordml/symex" xmlns:wpg="http://schemas.microsoft.com/office/word/2010/wordprocessingGroup" xmlns:wpi="http://schemas.microsoft.com/office/word/2010/wordprocessingInk" xmlns:wne="http://schemas.microsoft.com/office/word/2006/wordml" xmlns:wps="http://schemas.microsoft.com/office/word/2010/wordprocessingShape" mc:Ignorable="w14 w15 w16se w16cid w16 w16cex w16sdtdh w16sdtfl w16du wp14">
   <w:endnote w:type="separator" w:id="-1">
     <w:p>
       <w:pPr>
@@ -3531,7 +4756,7 @@
 </file>
 
 <file path=word/footer1.xml><?xml version="1.0" encoding="utf-8"?>
-<w:ftr xmlns:wpc="http://schemas.microsoft.com/office/word/2010/wordprocessingCanvas" xmlns:cx="http://schemas.microsoft.com/office/drawing/2014/chartex" xmlns:cx1="http://schemas.microsoft.com/office/drawing/2015/9/8/chartex" xmlns:cx2="http://schemas.microsoft.com/office/drawing/2015/10/21/chartex" xmlns:cx3="http://schemas.microsoft.com/office/drawing/2016/5/9/chartex" xmlns:cx4="http://schemas.microsoft.com/office/drawing/2016/5/10/chartex" xmlns:cx5="http://schemas.microsoft.com/office/drawing/2016/5/11/chartex" xmlns:cx6="http://schemas.microsoft.com/office/drawing/2016/5/12/chartex" xmlns:cx7="http://schemas.microsoft.com/office/drawing/2016/5/13/chartex" xmlns:cx8="http://schemas.microsoft.com/office/drawing/2016/5/14/chartex" xmlns:mc="http://schemas.openxmlformats.org/markup-compatibility/2006" xmlns:aink="http://schemas.microsoft.com/office/drawing/2016/ink" xmlns:am3d="http://schemas.microsoft.com/office/drawing/2017/model3d" xmlns:o="urn:schemas-microsoft-com:office:office" xmlns:oel="http://schemas.microsoft.com/office/2019/extlst" xmlns:r="http://schemas.openxmlformats.org/officeDocument/2006/relationships" xmlns:m="http://schemas.openxmlformats.org/officeDocument/2006/math" xmlns:v="urn:schemas-microsoft-com:vml" xmlns:wp14="http://schemas.microsoft.com/office/word/2010/wordprocessingDrawing" xmlns:wp="http://schemas.openxmlformats.org/drawingml/2006/wordprocessingDrawing" xmlns:w10="urn:schemas-microsoft-com:office:word" xmlns:w="http://schemas.openxmlformats.org/wordprocessingml/2006/main" xmlns:w14="http://schemas.microsoft.com/office/word/2010/wordml" xmlns:w15="http://schemas.microsoft.com/office/word/2012/wordml" xmlns:w16cex="http://schemas.microsoft.com/office/word/2018/wordml/cex" xmlns:w16cid="http://schemas.microsoft.com/office/word/2016/wordml/cid" xmlns:w16="http://schemas.microsoft.com/office/word/2018/wordml" xmlns:w16sdtdh="http://schemas.microsoft.com/office/word/2020/wordml/sdtdatahash" xmlns:w16se="http://schemas.microsoft.com/office/word/2015/wordml/symex" xmlns:wpg="http://schemas.microsoft.com/office/word/2010/wordprocessingGroup" xmlns:wpi="http://schemas.microsoft.com/office/word/2010/wordprocessingInk" xmlns:wne="http://schemas.microsoft.com/office/word/2006/wordml" xmlns:wps="http://schemas.microsoft.com/office/word/2010/wordprocessingShape" mc:Ignorable="w14 w15 w16se w16cid w16 w16cex w16sdtdh wp14">
+<w:ftr xmlns:wpc="http://schemas.microsoft.com/office/word/2010/wordprocessingCanvas" xmlns:cx="http://schemas.microsoft.com/office/drawing/2014/chartex" xmlns:cx1="http://schemas.microsoft.com/office/drawing/2015/9/8/chartex" xmlns:cx2="http://schemas.microsoft.com/office/drawing/2015/10/21/chartex" xmlns:cx3="http://schemas.microsoft.com/office/drawing/2016/5/9/chartex" xmlns:cx4="http://schemas.microsoft.com/office/drawing/2016/5/10/chartex" xmlns:cx5="http://schemas.microsoft.com/office/drawing/2016/5/11/chartex" xmlns:cx6="http://schemas.microsoft.com/office/drawing/2016/5/12/chartex" xmlns:cx7="http://schemas.microsoft.com/office/drawing/2016/5/13/chartex" xmlns:cx8="http://schemas.microsoft.com/office/drawing/2016/5/14/chartex" xmlns:mc="http://schemas.openxmlformats.org/markup-compatibility/2006" xmlns:aink="http://schemas.microsoft.com/office/drawing/2016/ink" xmlns:am3d="http://schemas.microsoft.com/office/drawing/2017/model3d" xmlns:o="urn:schemas-microsoft-com:office:office" xmlns:oel="http://schemas.microsoft.com/office/2019/extlst" xmlns:r="http://schemas.openxmlformats.org/officeDocument/2006/relationships" xmlns:m="http://schemas.openxmlformats.org/officeDocument/2006/math" xmlns:v="urn:schemas-microsoft-com:vml" xmlns:wp14="http://schemas.microsoft.com/office/word/2010/wordprocessingDrawing" xmlns:wp="http://schemas.openxmlformats.org/drawingml/2006/wordprocessingDrawing" xmlns:w10="urn:schemas-microsoft-com:office:word" xmlns:w="http://schemas.openxmlformats.org/wordprocessingml/2006/main" xmlns:w14="http://schemas.microsoft.com/office/word/2010/wordml" xmlns:w15="http://schemas.microsoft.com/office/word/2012/wordml" xmlns:w16cex="http://schemas.microsoft.com/office/word/2018/wordml/cex" xmlns:w16cid="http://schemas.microsoft.com/office/word/2016/wordml/cid" xmlns:w16="http://schemas.microsoft.com/office/word/2018/wordml" xmlns:w16du="http://schemas.microsoft.com/office/word/2023/wordml/word16du" xmlns:w16sdtdh="http://schemas.microsoft.com/office/word/2020/wordml/sdtdatahash" xmlns:w16sdtfl="http://schemas.microsoft.com/office/word/2024/wordml/sdtformatlock" xmlns:w16se="http://schemas.microsoft.com/office/word/2015/wordml/symex" xmlns:wpg="http://schemas.microsoft.com/office/word/2010/wordprocessingGroup" xmlns:wpi="http://schemas.microsoft.com/office/word/2010/wordprocessingInk" xmlns:wne="http://schemas.microsoft.com/office/word/2006/wordml" xmlns:wps="http://schemas.microsoft.com/office/word/2010/wordprocessingShape" mc:Ignorable="w14 w15 w16se w16cid w16 w16cex w16sdtdh w16sdtfl w16du wp14">
   <w:sdt>
     <w:sdtPr>
       <w:id w:val="1981880810"/>
@@ -3573,7 +4798,7 @@
 </file>
 
 <file path=word/footnotes.xml><?xml version="1.0" encoding="utf-8"?>
-<w:footnotes xmlns:wpc="http://schemas.microsoft.com/office/word/2010/wordprocessingCanvas" xmlns:cx="http://schemas.microsoft.com/office/drawing/2014/chartex" xmlns:cx1="http://schemas.microsoft.com/office/drawing/2015/9/8/chartex" xmlns:cx2="http://schemas.microsoft.com/office/drawing/2015/10/21/chartex" xmlns:cx3="http://schemas.microsoft.com/office/drawing/2016/5/9/chartex" xmlns:cx4="http://schemas.microsoft.com/office/drawing/2016/5/10/chartex" xmlns:cx5="http://schemas.microsoft.com/office/drawing/2016/5/11/chartex" xmlns:cx6="http://schemas.microsoft.com/office/drawing/2016/5/12/chartex" xmlns:cx7="http://schemas.microsoft.com/office/drawing/2016/5/13/chartex" xmlns:cx8="http://schemas.microsoft.com/office/drawing/2016/5/14/chartex" xmlns:mc="http://schemas.openxmlformats.org/markup-compatibility/2006" xmlns:aink="http://schemas.microsoft.com/office/drawing/2016/ink" xmlns:am3d="http://schemas.microsoft.com/office/drawing/2017/model3d" xmlns:o="urn:schemas-microsoft-com:office:office" xmlns:oel="http://schemas.microsoft.com/office/2019/extlst" xmlns:r="http://schemas.openxmlformats.org/officeDocument/2006/relationships" xmlns:m="http://schemas.openxmlformats.org/officeDocument/2006/math" xmlns:v="urn:schemas-microsoft-com:vml" xmlns:wp14="http://schemas.microsoft.com/office/word/2010/wordprocessingDrawing" xmlns:wp="http://schemas.openxmlformats.org/drawingml/2006/wordprocessingDrawing" xmlns:w10="urn:schemas-microsoft-com:office:word" xmlns:w="http://schemas.openxmlformats.org/wordprocessingml/2006/main" xmlns:w14="http://schemas.microsoft.com/office/word/2010/wordml" xmlns:w15="http://schemas.microsoft.com/office/word/2012/wordml" xmlns:w16cex="http://schemas.microsoft.com/office/word/2018/wordml/cex" xmlns:w16cid="http://schemas.microsoft.com/office/word/2016/wordml/cid" xmlns:w16="http://schemas.microsoft.com/office/word/2018/wordml" xmlns:w16sdtdh="http://schemas.microsoft.com/office/word/2020/wordml/sdtdatahash" xmlns:w16se="http://schemas.microsoft.com/office/word/2015/wordml/symex" xmlns:wpg="http://schemas.microsoft.com/office/word/2010/wordprocessingGroup" xmlns:wpi="http://schemas.microsoft.com/office/word/2010/wordprocessingInk" xmlns:wne="http://schemas.microsoft.com/office/word/2006/wordml" xmlns:wps="http://schemas.microsoft.com/office/word/2010/wordprocessingShape" mc:Ignorable="w14 w15 w16se w16cid w16 w16cex w16sdtdh wp14">
+<w:footnotes xmlns:wpc="http://schemas.microsoft.com/office/word/2010/wordprocessingCanvas" xmlns:cx="http://schemas.microsoft.com/office/drawing/2014/chartex" xmlns:cx1="http://schemas.microsoft.com/office/drawing/2015/9/8/chartex" xmlns:cx2="http://schemas.microsoft.com/office/drawing/2015/10/21/chartex" xmlns:cx3="http://schemas.microsoft.com/office/drawing/2016/5/9/chartex" xmlns:cx4="http://schemas.microsoft.com/office/drawing/2016/5/10/chartex" xmlns:cx5="http://schemas.microsoft.com/office/drawing/2016/5/11/chartex" xmlns:cx6="http://schemas.microsoft.com/office/drawing/2016/5/12/chartex" xmlns:cx7="http://schemas.microsoft.com/office/drawing/2016/5/13/chartex" xmlns:cx8="http://schemas.microsoft.com/office/drawing/2016/5/14/chartex" xmlns:mc="http://schemas.openxmlformats.org/markup-compatibility/2006" xmlns:aink="http://schemas.microsoft.com/office/drawing/2016/ink" xmlns:am3d="http://schemas.microsoft.com/office/drawing/2017/model3d" xmlns:o="urn:schemas-microsoft-com:office:office" xmlns:oel="http://schemas.microsoft.com/office/2019/extlst" xmlns:r="http://schemas.openxmlformats.org/officeDocument/2006/relationships" xmlns:m="http://schemas.openxmlformats.org/officeDocument/2006/math" xmlns:v="urn:schemas-microsoft-com:vml" xmlns:wp14="http://schemas.microsoft.com/office/word/2010/wordprocessingDrawing" xmlns:wp="http://schemas.openxmlformats.org/drawingml/2006/wordprocessingDrawing" xmlns:w10="urn:schemas-microsoft-com:office:word" xmlns:w="http://schemas.openxmlformats.org/wordprocessingml/2006/main" xmlns:w14="http://schemas.microsoft.com/office/word/2010/wordml" xmlns:w15="http://schemas.microsoft.com/office/word/2012/wordml" xmlns:w16cex="http://schemas.microsoft.com/office/word/2018/wordml/cex" xmlns:w16cid="http://schemas.microsoft.com/office/word/2016/wordml/cid" xmlns:w16="http://schemas.microsoft.com/office/word/2018/wordml" xmlns:w16du="http://schemas.microsoft.com/office/word/2023/wordml/word16du" xmlns:w16sdtdh="http://schemas.microsoft.com/office/word/2020/wordml/sdtdatahash" xmlns:w16sdtfl="http://schemas.microsoft.com/office/word/2024/wordml/sdtformatlock" xmlns:w16se="http://schemas.microsoft.com/office/word/2015/wordml/symex" xmlns:wpg="http://schemas.microsoft.com/office/word/2010/wordprocessingGroup" xmlns:wpi="http://schemas.microsoft.com/office/word/2010/wordprocessingInk" xmlns:wne="http://schemas.microsoft.com/office/word/2006/wordml" xmlns:wps="http://schemas.microsoft.com/office/word/2010/wordprocessingShape" mc:Ignorable="w14 w15 w16se w16cid w16 w16cex w16sdtdh w16sdtfl w16du wp14">
   <w:footnote w:type="separator" w:id="-1">
     <w:p>
       <w:pPr>
@@ -3598,7 +4823,7 @@
 </file>
 
 <file path=word/numbering.xml><?xml version="1.0" encoding="utf-8"?>
-<w:numbering xmlns:wpc="http://schemas.microsoft.com/office/word/2010/wordprocessingCanvas" xmlns:cx="http://schemas.microsoft.com/office/drawing/2014/chartex" xmlns:cx1="http://schemas.microsoft.com/office/drawing/2015/9/8/chartex" xmlns:cx2="http://schemas.microsoft.com/office/drawing/2015/10/21/chartex" xmlns:cx3="http://schemas.microsoft.com/office/drawing/2016/5/9/chartex" xmlns:cx4="http://schemas.microsoft.com/office/drawing/2016/5/10/chartex" xmlns:cx5="http://schemas.microsoft.com/office/drawing/2016/5/11/chartex" xmlns:cx6="http://schemas.microsoft.com/office/drawing/2016/5/12/chartex" xmlns:cx7="http://schemas.microsoft.com/office/drawing/2016/5/13/chartex" xmlns:cx8="http://schemas.microsoft.com/office/drawing/2016/5/14/chartex" xmlns:mc="http://schemas.openxmlformats.org/markup-compatibility/2006" xmlns:aink="http://schemas.microsoft.com/office/drawing/2016/ink" xmlns:am3d="http://schemas.microsoft.com/office/drawing/2017/model3d" xmlns:o="urn:schemas-microsoft-com:office:office" xmlns:oel="http://schemas.microsoft.com/office/2019/extlst" xmlns:r="http://schemas.openxmlformats.org/officeDocument/2006/relationships" xmlns:m="http://schemas.openxmlformats.org/officeDocument/2006/math" xmlns:v="urn:schemas-microsoft-com:vml" xmlns:wp14="http://schemas.microsoft.com/office/word/2010/wordprocessingDrawing" xmlns:wp="http://schemas.openxmlformats.org/drawingml/2006/wordprocessingDrawing" xmlns:w10="urn:schemas-microsoft-com:office:word" xmlns:w="http://schemas.openxmlformats.org/wordprocessingml/2006/main" xmlns:w14="http://schemas.microsoft.com/office/word/2010/wordml" xmlns:w15="http://schemas.microsoft.com/office/word/2012/wordml" xmlns:w16cex="http://schemas.microsoft.com/office/word/2018/wordml/cex" xmlns:w16cid="http://schemas.microsoft.com/office/word/2016/wordml/cid" xmlns:w16="http://schemas.microsoft.com/office/word/2018/wordml" xmlns:w16sdtdh="http://schemas.microsoft.com/office/word/2020/wordml/sdtdatahash" xmlns:w16se="http://schemas.microsoft.com/office/word/2015/wordml/symex" xmlns:wpg="http://schemas.microsoft.com/office/word/2010/wordprocessingGroup" xmlns:wpi="http://schemas.microsoft.com/office/word/2010/wordprocessingInk" xmlns:wne="http://schemas.microsoft.com/office/word/2006/wordml" xmlns:wps="http://schemas.microsoft.com/office/word/2010/wordprocessingShape" mc:Ignorable="w14 w15 w16se w16cid w16 w16cex w16sdtdh wp14">
+<w:numbering xmlns:wpc="http://schemas.microsoft.com/office/word/2010/wordprocessingCanvas" xmlns:cx="http://schemas.microsoft.com/office/drawing/2014/chartex" xmlns:cx1="http://schemas.microsoft.com/office/drawing/2015/9/8/chartex" xmlns:cx2="http://schemas.microsoft.com/office/drawing/2015/10/21/chartex" xmlns:cx3="http://schemas.microsoft.com/office/drawing/2016/5/9/chartex" xmlns:cx4="http://schemas.microsoft.com/office/drawing/2016/5/10/chartex" xmlns:cx5="http://schemas.microsoft.com/office/drawing/2016/5/11/chartex" xmlns:cx6="http://schemas.microsoft.com/office/drawing/2016/5/12/chartex" xmlns:cx7="http://schemas.microsoft.com/office/drawing/2016/5/13/chartex" xmlns:cx8="http://schemas.microsoft.com/office/drawing/2016/5/14/chartex" xmlns:mc="http://schemas.openxmlformats.org/markup-compatibility/2006" xmlns:aink="http://schemas.microsoft.com/office/drawing/2016/ink" xmlns:am3d="http://schemas.microsoft.com/office/drawing/2017/model3d" xmlns:o="urn:schemas-microsoft-com:office:office" xmlns:oel="http://schemas.microsoft.com/office/2019/extlst" xmlns:r="http://schemas.openxmlformats.org/officeDocument/2006/relationships" xmlns:m="http://schemas.openxmlformats.org/officeDocument/2006/math" xmlns:v="urn:schemas-microsoft-com:vml" xmlns:wp14="http://schemas.microsoft.com/office/word/2010/wordprocessingDrawing" xmlns:wp="http://schemas.openxmlformats.org/drawingml/2006/wordprocessingDrawing" xmlns:w10="urn:schemas-microsoft-com:office:word" xmlns:w="http://schemas.openxmlformats.org/wordprocessingml/2006/main" xmlns:w14="http://schemas.microsoft.com/office/word/2010/wordml" xmlns:w15="http://schemas.microsoft.com/office/word/2012/wordml" xmlns:w16cex="http://schemas.microsoft.com/office/word/2018/wordml/cex" xmlns:w16cid="http://schemas.microsoft.com/office/word/2016/wordml/cid" xmlns:w16="http://schemas.microsoft.com/office/word/2018/wordml" xmlns:w16du="http://schemas.microsoft.com/office/word/2023/wordml/word16du" xmlns:w16sdtdh="http://schemas.microsoft.com/office/word/2020/wordml/sdtdatahash" xmlns:w16sdtfl="http://schemas.microsoft.com/office/word/2024/wordml/sdtformatlock" xmlns:w16se="http://schemas.microsoft.com/office/word/2015/wordml/symex" xmlns:wpg="http://schemas.microsoft.com/office/word/2010/wordprocessingGroup" xmlns:wpi="http://schemas.microsoft.com/office/word/2010/wordprocessingInk" xmlns:wne="http://schemas.microsoft.com/office/word/2006/wordml" xmlns:wps="http://schemas.microsoft.com/office/word/2010/wordprocessingShape" mc:Ignorable="w14 w15 w16se w16cid w16 w16cex w16sdtdh w16sdtfl w16du wp14">
   <w:abstractNum w:abstractNumId="0" w15:restartNumberingAfterBreak="0">
     <w:nsid w:val="05140A7B"/>
     <w:multiLevelType w:val="hybridMultilevel"/>
@@ -5076,7 +6301,7 @@
 </file>
 
 <file path=word/styles.xml><?xml version="1.0" encoding="utf-8"?>
-<w:styles xmlns:mc="http://schemas.openxmlformats.org/markup-compatibility/2006" xmlns:r="http://schemas.openxmlformats.org/officeDocument/2006/relationships" xmlns:w="http://schemas.openxmlformats.org/wordprocessingml/2006/main" xmlns:w14="http://schemas.microsoft.com/office/word/2010/wordml" xmlns:w15="http://schemas.microsoft.com/office/word/2012/wordml" xmlns:w16cex="http://schemas.microsoft.com/office/word/2018/wordml/cex" xmlns:w16cid="http://schemas.microsoft.com/office/word/2016/wordml/cid" xmlns:w16="http://schemas.microsoft.com/office/word/2018/wordml" xmlns:w16sdtdh="http://schemas.microsoft.com/office/word/2020/wordml/sdtdatahash" xmlns:w16se="http://schemas.microsoft.com/office/word/2015/wordml/symex" mc:Ignorable="w14 w15 w16se w16cid w16 w16cex w16sdtdh">
+<w:styles xmlns:mc="http://schemas.openxmlformats.org/markup-compatibility/2006" xmlns:r="http://schemas.openxmlformats.org/officeDocument/2006/relationships" xmlns:w="http://schemas.openxmlformats.org/wordprocessingml/2006/main" xmlns:w14="http://schemas.microsoft.com/office/word/2010/wordml" xmlns:w15="http://schemas.microsoft.com/office/word/2012/wordml" xmlns:w16cex="http://schemas.microsoft.com/office/word/2018/wordml/cex" xmlns:w16cid="http://schemas.microsoft.com/office/word/2016/wordml/cid" xmlns:w16="http://schemas.microsoft.com/office/word/2018/wordml" xmlns:w16du="http://schemas.microsoft.com/office/word/2023/wordml/word16du" xmlns:w16sdtdh="http://schemas.microsoft.com/office/word/2020/wordml/sdtdatahash" xmlns:w16sdtfl="http://schemas.microsoft.com/office/word/2024/wordml/sdtformatlock" xmlns:w16se="http://schemas.microsoft.com/office/word/2015/wordml/symex" mc:Ignorable="w14 w15 w16se w16cid w16 w16cex w16sdtdh w16sdtfl w16du">
   <w:docDefaults>
     <w:rPrDefault>
       <w:rPr>
@@ -6479,4 +7704,16 @@
     </a:ext>
   </a:extLst>
 </a:theme>
+</file>
+
+<file path=customXml/item1.xml><?xml version="1.0" encoding="utf-8"?>
+<b:Sources xmlns:b="http://schemas.openxmlformats.org/officeDocument/2006/bibliography" xmlns="http://schemas.openxmlformats.org/officeDocument/2006/bibliography" SelectedStyle="\APASixthEditionOfficeOnline.xsl" StyleName="APA" Version="6"/>
+</file>
+
+<file path=customXml/itemProps1.xml><?xml version="1.0" encoding="utf-8"?>
+<ds:datastoreItem xmlns:ds="http://schemas.openxmlformats.org/officeDocument/2006/customXml" ds:itemID="{B243C5C3-9C65-457F-84A6-FA47D336DC53}">
+  <ds:schemaRefs>
+    <ds:schemaRef ds:uri="http://schemas.openxmlformats.org/officeDocument/2006/bibliography"/>
+  </ds:schemaRefs>
+</ds:datastoreItem>
 </file>
</xml_diff>